<commit_message>
reupload of all meeting notes after formatting
reupload of all meeting notes so far after fixed formatting errors caused by MS Teams
</commit_message>
<xml_diff>
--- a/MS-Teams Info/Meeting Notes/Meeting #3 Notes Group 10 5.04.2021.docx
+++ b/MS-Teams Info/Meeting Notes/Meeting #3 Notes Group 10 5.04.2021.docx
@@ -1,16 +1,19 @@
 
 <file path=word/document.xml><?xml version="1.0" encoding="utf-8"?>
-<w:document xmlns:wpc="http://schemas.microsoft.com/office/word/2010/wordprocessingCanvas" xmlns:cx="http://schemas.microsoft.com/office/drawing/2014/chartex" xmlns:cx1="http://schemas.microsoft.com/office/drawing/2015/9/8/chartex" xmlns:cx2="http://schemas.microsoft.com/office/drawing/2015/10/21/chartex" xmlns:cx3="http://schemas.microsoft.com/office/drawing/2016/5/9/chartex" xmlns:cx4="http://schemas.microsoft.com/office/drawing/2016/5/10/chartex" xmlns:cx5="http://schemas.microsoft.com/office/drawing/2016/5/11/chartex" xmlns:cx6="http://schemas.microsoft.com/office/drawing/2016/5/12/chartex" xmlns:cx7="http://schemas.microsoft.com/office/drawing/2016/5/13/chartex" xmlns:cx8="http://schemas.microsoft.com/office/drawing/2016/5/14/chartex" xmlns:mc="http://schemas.openxmlformats.org/markup-compatibility/2006" xmlns:aink="http://schemas.microsoft.com/office/drawing/2016/ink" xmlns:am3d="http://schemas.microsoft.com/office/drawing/2017/model3d" xmlns:o="urn:schemas-microsoft-com:office:office" xmlns:r="http://schemas.openxmlformats.org/officeDocument/2006/relationships" xmlns:m="http://schemas.openxmlformats.org/officeDocument/2006/math" xmlns:v="urn:schemas-microsoft-com:vml" xmlns:wp14="http://schemas.microsoft.com/office/word/2010/wordprocessingDrawing" xmlns:wp="http://schemas.openxmlformats.org/drawingml/2006/wordprocessingDrawing" xmlns:w10="urn:schemas-microsoft-com:office:word" xmlns:w="http://schemas.openxmlformats.org/wordprocessingml/2006/main" xmlns:w14="http://schemas.microsoft.com/office/word/2010/wordml" xmlns:w15="http://schemas.microsoft.com/office/word/2012/wordml" xmlns:w16cex="http://schemas.microsoft.com/office/word/2018/wordml/cex" xmlns:w16cid="http://schemas.microsoft.com/office/word/2016/wordml/cid" xmlns:w16="http://schemas.microsoft.com/office/word/2018/wordml" xmlns:w16se="http://schemas.microsoft.com/office/word/2015/wordml/symex" xmlns:wpg="http://schemas.microsoft.com/office/word/2010/wordprocessingGroup" xmlns:wpi="http://schemas.microsoft.com/office/word/2010/wordprocessingInk" xmlns:wne="http://schemas.microsoft.com/office/word/2006/wordml" xmlns:wps="http://schemas.microsoft.com/office/word/2010/wordprocessingShape" mc:Ignorable="w14 w15 w16se w16cid w16 w16cex wp14">
+<w:document xmlns:wpc="http://schemas.microsoft.com/office/word/2010/wordprocessingCanvas" xmlns:cx="http://schemas.microsoft.com/office/drawing/2014/chartex" xmlns:cx1="http://schemas.microsoft.com/office/drawing/2015/9/8/chartex" xmlns:cx2="http://schemas.microsoft.com/office/drawing/2015/10/21/chartex" xmlns:cx3="http://schemas.microsoft.com/office/drawing/2016/5/9/chartex" xmlns:cx4="http://schemas.microsoft.com/office/drawing/2016/5/10/chartex" xmlns:cx5="http://schemas.microsoft.com/office/drawing/2016/5/11/chartex" xmlns:cx6="http://schemas.microsoft.com/office/drawing/2016/5/12/chartex" xmlns:cx7="http://schemas.microsoft.com/office/drawing/2016/5/13/chartex" xmlns:cx8="http://schemas.microsoft.com/office/drawing/2016/5/14/chartex" xmlns:mc="http://schemas.openxmlformats.org/markup-compatibility/2006" xmlns:aink="http://schemas.microsoft.com/office/drawing/2016/ink" xmlns:am3d="http://schemas.microsoft.com/office/drawing/2017/model3d" xmlns:o="urn:schemas-microsoft-com:office:office" xmlns:r="http://schemas.openxmlformats.org/officeDocument/2006/relationships" xmlns:m="http://schemas.openxmlformats.org/officeDocument/2006/math" xmlns:v="urn:schemas-microsoft-com:vml" xmlns:wp14="http://schemas.microsoft.com/office/word/2010/wordprocessingDrawing" xmlns:wp="http://schemas.openxmlformats.org/drawingml/2006/wordprocessingDrawing" xmlns:w10="urn:schemas-microsoft-com:office:word" xmlns:w="http://schemas.openxmlformats.org/wordprocessingml/2006/main" xmlns:w14="http://schemas.microsoft.com/office/word/2010/wordml" xmlns:w15="http://schemas.microsoft.com/office/word/2012/wordml" xmlns:w16cex="http://schemas.microsoft.com/office/word/2018/wordml/cex" xmlns:w16cid="http://schemas.microsoft.com/office/word/2016/wordml/cid" xmlns:w16="http://schemas.microsoft.com/office/word/2018/wordml" xmlns:w16sdtdh="http://schemas.microsoft.com/office/word/2020/wordml/sdtdatahash" xmlns:w16se="http://schemas.microsoft.com/office/word/2015/wordml/symex" xmlns:wpg="http://schemas.microsoft.com/office/word/2010/wordprocessingGroup" xmlns:wpi="http://schemas.microsoft.com/office/word/2010/wordprocessingInk" xmlns:wne="http://schemas.microsoft.com/office/word/2006/wordml" xmlns:wps="http://schemas.microsoft.com/office/word/2010/wordprocessingShape" mc:Ignorable="w14 w15 w16se w16cid w16 w16cex w16sdtdh wp14">
   <w:body>
     <w:p>
       <w:pPr>
         <w:pStyle w:val="NormalWeb"/>
         <w:shd w:val="clear" w:color="auto" w:fill="FFFFFF"/>
         <w:spacing w:before="0" w:beforeAutospacing="0" w:after="0" w:afterAutospacing="0"/>
-      </w:pPr>
-      <w:r>
-        <w:rPr>
-          <w:rFonts w:ascii="Arial" w:hAnsi="Arial" w:cs="Arial"/>
+        <w:rPr>
+          <w:rFonts w:asciiTheme="minorHAnsi" w:hAnsiTheme="minorHAnsi" w:cstheme="minorHAnsi"/>
+        </w:rPr>
+      </w:pPr>
+      <w:r>
+        <w:rPr>
+          <w:rFonts w:asciiTheme="minorHAnsi" w:hAnsiTheme="minorHAnsi" w:cstheme="minorHAnsi"/>
           <w:color w:val="000000"/>
           <w:sz w:val="32"/>
           <w:szCs w:val="32"/>
@@ -23,70 +26,18 @@
         <w:pStyle w:val="NormalWeb"/>
         <w:shd w:val="clear" w:color="auto" w:fill="FFFFFF"/>
         <w:spacing w:before="0" w:beforeAutospacing="0" w:after="0" w:afterAutospacing="0"/>
-      </w:pPr>
-      <w:r>
-        <w:rPr>
-          <w:rFonts w:ascii="Arial" w:hAnsi="Arial" w:cs="Arial"/>
-          <w:color w:val="000000"/>
-          <w:sz w:val="22"/>
-          <w:szCs w:val="22"/>
-        </w:rPr>
-        <w:t>5/04/2021</w:t>
-      </w:r>
-    </w:p>
-    <w:p>
-      <w:pPr>
-        <w:pStyle w:val="NormalWeb"/>
-        <w:shd w:val="clear" w:color="auto" w:fill="FFFFFF"/>
-        <w:spacing w:before="0" w:beforeAutospacing="0" w:after="0" w:afterAutospacing="0"/>
-      </w:pPr>
-      <w:r>
-        <w:rPr>
-          <w:rFonts w:ascii="Arial" w:hAnsi="Arial" w:cs="Arial"/>
-          <w:color w:val="000000"/>
-          <w:sz w:val="22"/>
-          <w:szCs w:val="22"/>
-        </w:rPr>
-        <w:t>Meeting ran 8.30pm – 9.16pm ADST. </w:t>
-      </w:r>
-    </w:p>
-    <w:p>
-      <w:pPr>
-        <w:pStyle w:val="NormalWeb"/>
-        <w:shd w:val="clear" w:color="auto" w:fill="FFFFFF"/>
-        <w:spacing w:before="0" w:beforeAutospacing="0" w:after="0" w:afterAutospacing="0"/>
-      </w:pPr>
-      <w:r>
-        <w:rPr>
-          <w:rFonts w:ascii="Arial" w:hAnsi="Arial" w:cs="Arial"/>
-          <w:color w:val="000000"/>
-          <w:sz w:val="22"/>
-          <w:szCs w:val="22"/>
-        </w:rPr>
-        <w:t> </w:t>
-      </w:r>
-    </w:p>
-    <w:p>
-      <w:pPr>
-        <w:pStyle w:val="NormalWeb"/>
-        <w:shd w:val="clear" w:color="auto" w:fill="FFFFFF"/>
-        <w:spacing w:before="0" w:beforeAutospacing="0" w:after="0" w:afterAutospacing="0"/>
-      </w:pPr>
-      <w:r>
-        <w:rPr>
-          <w:rFonts w:ascii="Arial" w:hAnsi="Arial" w:cs="Arial"/>
-          <w:color w:val="000000"/>
+        <w:rPr>
+          <w:rFonts w:asciiTheme="minorHAnsi" w:hAnsiTheme="minorHAnsi" w:cstheme="minorHAnsi"/>
           <w:sz w:val="28"/>
           <w:szCs w:val="28"/>
         </w:rPr>
-        <w:t>Attendees</w:t>
-      </w:r>
-      <w:r>
-        <w:rPr>
-          <w:rFonts w:ascii="Arial" w:hAnsi="Arial" w:cs="Arial"/>
-          <w:color w:val="000000"/>
-        </w:rPr>
-        <w:t>: </w:t>
+      </w:pPr>
+      <w:r>
+        <w:rPr>
+          <w:rFonts w:asciiTheme="minorHAnsi" w:hAnsiTheme="minorHAnsi" w:cstheme="minorHAnsi"/>
+          <w:color w:val="000000"/>
+        </w:rPr>
+        <w:t>5/04/2021</w:t>
       </w:r>
     </w:p>
     <w:p>
@@ -94,15 +45,16 @@
         <w:pStyle w:val="NormalWeb"/>
         <w:shd w:val="clear" w:color="auto" w:fill="FFFFFF"/>
         <w:spacing w:before="0" w:beforeAutospacing="0" w:after="0" w:afterAutospacing="0"/>
-      </w:pPr>
-      <w:r>
-        <w:rPr>
-          <w:rFonts w:ascii="Arial" w:hAnsi="Arial" w:cs="Arial"/>
-          <w:color w:val="000000"/>
-          <w:sz w:val="22"/>
-          <w:szCs w:val="22"/>
-        </w:rPr>
-        <w:t>Jack Holliday </w:t>
+        <w:rPr>
+          <w:rFonts w:asciiTheme="minorHAnsi" w:hAnsiTheme="minorHAnsi" w:cstheme="minorHAnsi"/>
+        </w:rPr>
+      </w:pPr>
+      <w:r>
+        <w:rPr>
+          <w:rFonts w:asciiTheme="minorHAnsi" w:hAnsiTheme="minorHAnsi" w:cstheme="minorHAnsi"/>
+          <w:color w:val="000000"/>
+        </w:rPr>
+        <w:t>Meeting ran 8.30pm – 9.16pm ADST. </w:t>
       </w:r>
     </w:p>
     <w:p>
@@ -110,108 +62,230 @@
         <w:pStyle w:val="NormalWeb"/>
         <w:shd w:val="clear" w:color="auto" w:fill="FFFFFF"/>
         <w:spacing w:before="0" w:beforeAutospacing="0" w:after="0" w:afterAutospacing="0"/>
-      </w:pPr>
-      <w:r>
-        <w:rPr>
-          <w:rFonts w:ascii="Arial" w:hAnsi="Arial" w:cs="Arial"/>
-          <w:color w:val="000000"/>
-          <w:sz w:val="22"/>
-          <w:szCs w:val="22"/>
-        </w:rPr>
-        <w:t>Liam O’Loughlin </w:t>
-      </w:r>
-    </w:p>
-    <w:p>
-      <w:pPr>
-        <w:pStyle w:val="NormalWeb"/>
-        <w:shd w:val="clear" w:color="auto" w:fill="FFFFFF"/>
-        <w:spacing w:before="0" w:beforeAutospacing="0" w:after="0" w:afterAutospacing="0"/>
-      </w:pPr>
-      <w:r>
-        <w:rPr>
-          <w:rFonts w:ascii="Arial" w:hAnsi="Arial" w:cs="Arial"/>
-          <w:color w:val="000000"/>
-          <w:sz w:val="22"/>
-          <w:szCs w:val="22"/>
-        </w:rPr>
-        <w:t>Mia Vasiliadis </w:t>
-      </w:r>
-    </w:p>
-    <w:p>
-      <w:pPr>
-        <w:pStyle w:val="NormalWeb"/>
-        <w:shd w:val="clear" w:color="auto" w:fill="FFFFFF"/>
-        <w:spacing w:before="0" w:beforeAutospacing="0" w:after="0" w:afterAutospacing="0"/>
-      </w:pPr>
-      <w:r>
-        <w:rPr>
-          <w:rFonts w:ascii="Arial" w:hAnsi="Arial" w:cs="Arial"/>
-          <w:color w:val="000000"/>
-          <w:sz w:val="22"/>
-          <w:szCs w:val="22"/>
-        </w:rPr>
-        <w:t>Sean Atherton </w:t>
-      </w:r>
-    </w:p>
-    <w:p>
-      <w:pPr>
-        <w:pStyle w:val="NormalWeb"/>
-        <w:shd w:val="clear" w:color="auto" w:fill="FFFFFF"/>
-        <w:spacing w:before="0" w:beforeAutospacing="0" w:after="0" w:afterAutospacing="0"/>
-      </w:pPr>
-      <w:r>
-        <w:rPr>
-          <w:rFonts w:ascii="Arial" w:hAnsi="Arial" w:cs="Arial"/>
-          <w:color w:val="000000"/>
-          <w:sz w:val="22"/>
-          <w:szCs w:val="22"/>
-        </w:rPr>
-        <w:t>Joshua Chuang </w:t>
-      </w:r>
-    </w:p>
-    <w:p>
-      <w:pPr>
-        <w:pStyle w:val="NormalWeb"/>
-        <w:shd w:val="clear" w:color="auto" w:fill="FFFFFF"/>
-        <w:spacing w:before="0" w:beforeAutospacing="0" w:after="0" w:afterAutospacing="0"/>
-      </w:pPr>
-      <w:r>
-        <w:rPr>
-          <w:rFonts w:ascii="Arial" w:hAnsi="Arial" w:cs="Arial"/>
-          <w:color w:val="000000"/>
-          <w:sz w:val="22"/>
-          <w:szCs w:val="22"/>
-        </w:rPr>
-        <w:t>Stephanie Newland </w:t>
-      </w:r>
-    </w:p>
-    <w:p>
-      <w:pPr>
-        <w:pStyle w:val="NormalWeb"/>
-        <w:shd w:val="clear" w:color="auto" w:fill="FFFFFF"/>
-        <w:spacing w:before="0" w:beforeAutospacing="0" w:after="0" w:afterAutospacing="0"/>
-      </w:pPr>
-      <w:r>
-        <w:rPr>
-          <w:rFonts w:ascii="Arial" w:hAnsi="Arial" w:cs="Arial"/>
-          <w:color w:val="000000"/>
-        </w:rPr>
-        <w:t> </w:t>
-      </w:r>
-    </w:p>
-    <w:p>
-      <w:pPr>
-        <w:pStyle w:val="NormalWeb"/>
-        <w:shd w:val="clear" w:color="auto" w:fill="FFFFFF"/>
-        <w:spacing w:before="0" w:beforeAutospacing="0" w:after="0" w:afterAutospacing="0"/>
-      </w:pPr>
-      <w:r>
-        <w:rPr>
-          <w:rFonts w:ascii="Arial" w:hAnsi="Arial" w:cs="Arial"/>
-          <w:color w:val="000000"/>
+        <w:rPr>
+          <w:rFonts w:asciiTheme="minorHAnsi" w:hAnsiTheme="minorHAnsi" w:cstheme="minorHAnsi"/>
           <w:sz w:val="28"/>
           <w:szCs w:val="28"/>
         </w:rPr>
+      </w:pPr>
+      <w:r>
+        <w:rPr>
+          <w:rFonts w:asciiTheme="minorHAnsi" w:hAnsiTheme="minorHAnsi" w:cstheme="minorHAnsi"/>
+          <w:color w:val="000000"/>
+        </w:rPr>
+        <w:t> </w:t>
+      </w:r>
+    </w:p>
+    <w:p>
+      <w:pPr>
+        <w:pStyle w:val="NormalWeb"/>
+        <w:shd w:val="clear" w:color="auto" w:fill="FFFFFF"/>
+        <w:spacing w:before="0" w:beforeAutospacing="0" w:after="0" w:afterAutospacing="0"/>
+        <w:rPr>
+          <w:rFonts w:asciiTheme="minorHAnsi" w:hAnsiTheme="minorHAnsi" w:cstheme="minorHAnsi"/>
+        </w:rPr>
+      </w:pPr>
+      <w:r>
+        <w:rPr>
+          <w:rFonts w:asciiTheme="minorHAnsi" w:hAnsiTheme="minorHAnsi" w:cstheme="minorHAnsi"/>
+          <w:color w:val="000000"/>
+          <w:sz w:val="32"/>
+          <w:szCs w:val="32"/>
+        </w:rPr>
+        <w:t>Attendees</w:t>
+      </w:r>
+      <w:r>
+        <w:rPr>
+          <w:rFonts w:asciiTheme="minorHAnsi" w:hAnsiTheme="minorHAnsi" w:cstheme="minorHAnsi"/>
+          <w:color w:val="000000"/>
+          <w:sz w:val="28"/>
+          <w:szCs w:val="28"/>
+        </w:rPr>
+        <w:t>: </w:t>
+      </w:r>
+    </w:p>
+    <w:p>
+      <w:pPr>
+        <w:pStyle w:val="Default"/>
+        <w:rPr>
+          <w:rFonts w:ascii="Calibri" w:hAnsi="Calibri" w:cs="Calibri"/>
+          <w:sz w:val="28"/>
+          <w:szCs w:val="28"/>
+          <w:shd w:val="clear" w:color="auto" w:fill="FFFFFF"/>
+        </w:rPr>
+      </w:pPr>
+      <w:r>
+        <w:rPr>
+          <w:rFonts w:ascii="Calibri" w:hAnsi="Calibri" w:cs="Calibri"/>
+          <w:sz w:val="28"/>
+          <w:szCs w:val="28"/>
+          <w:shd w:val="clear" w:color="auto" w:fill="FFFFFF"/>
+        </w:rPr>
+        <w:t>Sean Atherton </w:t>
+      </w:r>
+    </w:p>
+    <w:p>
+      <w:pPr>
+        <w:pStyle w:val="Default"/>
+        <w:rPr>
+          <w:rFonts w:ascii="Calibri" w:hAnsi="Calibri" w:cs="Calibri"/>
+          <w:sz w:val="28"/>
+          <w:szCs w:val="28"/>
+          <w:shd w:val="clear" w:color="auto" w:fill="FFFFFF"/>
+        </w:rPr>
+      </w:pPr>
+      <w:r>
+        <w:rPr>
+          <w:rFonts w:ascii="Calibri" w:hAnsi="Calibri" w:cs="Calibri"/>
+          <w:sz w:val="28"/>
+          <w:szCs w:val="28"/>
+          <w:shd w:val="clear" w:color="auto" w:fill="FFFFFF"/>
+        </w:rPr>
+        <w:t>Joshua Chuang </w:t>
+      </w:r>
+    </w:p>
+    <w:p>
+      <w:pPr>
+        <w:pStyle w:val="Default"/>
+        <w:rPr>
+          <w:rFonts w:ascii="Calibri" w:eastAsia="Times" w:hAnsi="Calibri" w:cs="Calibri"/>
+          <w:sz w:val="28"/>
+          <w:szCs w:val="28"/>
+          <w:shd w:val="clear" w:color="auto" w:fill="FFFFFF"/>
+        </w:rPr>
+      </w:pPr>
+      <w:r>
+        <w:rPr>
+          <w:rFonts w:ascii="Calibri" w:hAnsi="Calibri" w:cs="Calibri"/>
+          <w:sz w:val="28"/>
+          <w:szCs w:val="28"/>
+          <w:shd w:val="clear" w:color="auto" w:fill="FFFFFF"/>
+        </w:rPr>
+        <w:t xml:space="preserve">Jack Holliday </w:t>
+      </w:r>
+    </w:p>
+    <w:p>
+      <w:pPr>
+        <w:pStyle w:val="Default"/>
+        <w:rPr>
+          <w:rFonts w:ascii="Calibri" w:eastAsia="Times" w:hAnsi="Calibri" w:cs="Calibri"/>
+          <w:sz w:val="28"/>
+          <w:szCs w:val="28"/>
+          <w:shd w:val="clear" w:color="auto" w:fill="FFFFFF"/>
+        </w:rPr>
+      </w:pPr>
+      <w:r>
+        <w:rPr>
+          <w:rFonts w:ascii="Calibri" w:hAnsi="Calibri" w:cs="Calibri"/>
+          <w:sz w:val="28"/>
+          <w:szCs w:val="28"/>
+          <w:shd w:val="clear" w:color="auto" w:fill="FFFFFF"/>
+          <w:lang w:val="pt-PT"/>
+        </w:rPr>
+        <w:t>Liam O</w:t>
+      </w:r>
+      <w:r>
+        <w:rPr>
+          <w:rFonts w:ascii="Calibri" w:hAnsi="Calibri" w:cs="Calibri"/>
+          <w:sz w:val="28"/>
+          <w:szCs w:val="28"/>
+          <w:shd w:val="clear" w:color="auto" w:fill="FFFFFF"/>
+        </w:rPr>
+        <w:t>’Loughlin </w:t>
+      </w:r>
+    </w:p>
+    <w:p>
+      <w:pPr>
+        <w:pStyle w:val="Default"/>
+        <w:rPr>
+          <w:rFonts w:ascii="Calibri" w:eastAsia="Times" w:hAnsi="Calibri" w:cs="Calibri"/>
+          <w:sz w:val="28"/>
+          <w:szCs w:val="28"/>
+          <w:shd w:val="clear" w:color="auto" w:fill="FFFFFF"/>
+        </w:rPr>
+      </w:pPr>
+      <w:r>
+        <w:rPr>
+          <w:rFonts w:ascii="Calibri" w:hAnsi="Calibri" w:cs="Calibri"/>
+          <w:sz w:val="28"/>
+          <w:szCs w:val="28"/>
+          <w:shd w:val="clear" w:color="auto" w:fill="FFFFFF"/>
+        </w:rPr>
+        <w:t>Stephanie Newland </w:t>
+      </w:r>
+    </w:p>
+    <w:p>
+      <w:pPr>
+        <w:pStyle w:val="NormalWeb"/>
+        <w:shd w:val="clear" w:color="auto" w:fill="FFFFFF"/>
+        <w:spacing w:before="0" w:beforeAutospacing="0" w:after="0" w:afterAutospacing="0"/>
+        <w:rPr>
+          <w:rFonts w:asciiTheme="minorHAnsi" w:hAnsiTheme="minorHAnsi" w:cstheme="minorHAnsi"/>
+        </w:rPr>
+      </w:pPr>
+      <w:r>
+        <w:rPr>
+          <w:rFonts w:ascii="Calibri" w:hAnsi="Calibri" w:cs="Calibri"/>
+          <w:sz w:val="28"/>
+          <w:szCs w:val="28"/>
+          <w:shd w:val="clear" w:color="auto" w:fill="FFFFFF"/>
+        </w:rPr>
+        <w:t xml:space="preserve">Mia </w:t>
+      </w:r>
+      <w:proofErr w:type="spellStart"/>
+      <w:r>
+        <w:rPr>
+          <w:rFonts w:ascii="Calibri" w:hAnsi="Calibri" w:cs="Calibri"/>
+          <w:sz w:val="28"/>
+          <w:szCs w:val="28"/>
+          <w:shd w:val="clear" w:color="auto" w:fill="FFFFFF"/>
+        </w:rPr>
+        <w:t>Vasiliadis</w:t>
+      </w:r>
+      <w:proofErr w:type="spellEnd"/>
+      <w:r>
+        <w:rPr>
+          <w:rFonts w:ascii="Calibri" w:hAnsi="Calibri" w:cs="Calibri"/>
+          <w:sz w:val="28"/>
+          <w:szCs w:val="28"/>
+          <w:shd w:val="clear" w:color="auto" w:fill="FFFFFF"/>
+        </w:rPr>
+        <w:t> </w:t>
+      </w:r>
+    </w:p>
+    <w:p>
+      <w:pPr>
+        <w:pStyle w:val="NormalWeb"/>
+        <w:shd w:val="clear" w:color="auto" w:fill="FFFFFF"/>
+        <w:spacing w:before="0" w:beforeAutospacing="0" w:after="0" w:afterAutospacing="0"/>
+        <w:rPr>
+          <w:rFonts w:asciiTheme="minorHAnsi" w:hAnsiTheme="minorHAnsi" w:cstheme="minorHAnsi"/>
+        </w:rPr>
+      </w:pPr>
+      <w:r>
+        <w:rPr>
+          <w:rFonts w:asciiTheme="minorHAnsi" w:hAnsiTheme="minorHAnsi" w:cstheme="minorHAnsi"/>
+          <w:color w:val="000000"/>
+        </w:rPr>
+        <w:t> </w:t>
+      </w:r>
+    </w:p>
+    <w:p>
+      <w:pPr>
+        <w:pStyle w:val="NormalWeb"/>
+        <w:shd w:val="clear" w:color="auto" w:fill="FFFFFF"/>
+        <w:spacing w:before="0" w:beforeAutospacing="0" w:after="0" w:afterAutospacing="0"/>
+        <w:rPr>
+          <w:rFonts w:asciiTheme="minorHAnsi" w:hAnsiTheme="minorHAnsi" w:cstheme="minorHAnsi"/>
+        </w:rPr>
+      </w:pPr>
+      <w:r>
+        <w:rPr>
+          <w:rFonts w:asciiTheme="minorHAnsi" w:hAnsiTheme="minorHAnsi" w:cstheme="minorHAnsi"/>
+          <w:color w:val="000000"/>
+          <w:sz w:val="32"/>
+          <w:szCs w:val="32"/>
+        </w:rPr>
         <w:t>Meeting notes: </w:t>
       </w:r>
     </w:p>
@@ -226,15 +300,15 @@
         <w:ind w:left="1080"/>
         <w:textAlignment w:val="baseline"/>
         <w:rPr>
-          <w:rFonts w:ascii="Arial" w:hAnsi="Arial" w:cs="Arial"/>
-          <w:color w:val="000000"/>
-          <w:sz w:val="22"/>
-          <w:szCs w:val="22"/>
-        </w:rPr>
-      </w:pPr>
-      <w:r>
-        <w:rPr>
-          <w:rFonts w:ascii="Arial" w:hAnsi="Arial" w:cs="Arial"/>
+          <w:rFonts w:asciiTheme="minorHAnsi" w:hAnsiTheme="minorHAnsi" w:cstheme="minorHAnsi"/>
+          <w:color w:val="000000"/>
+          <w:sz w:val="22"/>
+          <w:szCs w:val="22"/>
+        </w:rPr>
+      </w:pPr>
+      <w:r>
+        <w:rPr>
+          <w:rFonts w:asciiTheme="minorHAnsi" w:hAnsiTheme="minorHAnsi" w:cstheme="minorHAnsi"/>
           <w:color w:val="000000"/>
           <w:sz w:val="22"/>
           <w:szCs w:val="22"/>
@@ -253,15 +327,15 @@
         <w:ind w:left="1080"/>
         <w:textAlignment w:val="baseline"/>
         <w:rPr>
-          <w:rFonts w:ascii="Verdana" w:hAnsi="Verdana"/>
-          <w:color w:val="000000"/>
-          <w:sz w:val="22"/>
-          <w:szCs w:val="22"/>
-        </w:rPr>
-      </w:pPr>
-      <w:r>
-        <w:rPr>
-          <w:rFonts w:ascii="Arial" w:hAnsi="Arial" w:cs="Arial"/>
+          <w:rFonts w:asciiTheme="minorHAnsi" w:hAnsiTheme="minorHAnsi" w:cstheme="minorHAnsi"/>
+          <w:color w:val="000000"/>
+          <w:sz w:val="22"/>
+          <w:szCs w:val="22"/>
+        </w:rPr>
+      </w:pPr>
+      <w:r>
+        <w:rPr>
+          <w:rFonts w:asciiTheme="minorHAnsi" w:hAnsiTheme="minorHAnsi" w:cstheme="minorHAnsi"/>
           <w:color w:val="000000"/>
           <w:sz w:val="22"/>
           <w:szCs w:val="22"/>
@@ -279,15 +353,15 @@
         <w:spacing w:before="0" w:beforeAutospacing="0" w:after="0" w:afterAutospacing="0"/>
         <w:textAlignment w:val="baseline"/>
         <w:rPr>
-          <w:rFonts w:ascii="Arial" w:hAnsi="Arial" w:cs="Arial"/>
-          <w:color w:val="000000"/>
-          <w:sz w:val="22"/>
-          <w:szCs w:val="22"/>
-        </w:rPr>
-      </w:pPr>
-      <w:r>
-        <w:rPr>
-          <w:rFonts w:ascii="Arial" w:hAnsi="Arial" w:cs="Arial"/>
+          <w:rFonts w:asciiTheme="minorHAnsi" w:hAnsiTheme="minorHAnsi" w:cstheme="minorHAnsi"/>
+          <w:color w:val="000000"/>
+          <w:sz w:val="22"/>
+          <w:szCs w:val="22"/>
+        </w:rPr>
+      </w:pPr>
+      <w:r>
+        <w:rPr>
+          <w:rFonts w:asciiTheme="minorHAnsi" w:hAnsiTheme="minorHAnsi" w:cstheme="minorHAnsi"/>
           <w:color w:val="000000"/>
           <w:sz w:val="22"/>
           <w:szCs w:val="22"/>
@@ -305,20 +379,40 @@
         <w:spacing w:before="0" w:beforeAutospacing="0" w:after="0" w:afterAutospacing="0"/>
         <w:textAlignment w:val="baseline"/>
         <w:rPr>
-          <w:rFonts w:ascii="Arial" w:hAnsi="Arial" w:cs="Arial"/>
-          <w:color w:val="000000"/>
-          <w:sz w:val="22"/>
-          <w:szCs w:val="22"/>
-        </w:rPr>
-      </w:pPr>
-      <w:r>
-        <w:rPr>
-          <w:rFonts w:ascii="Arial" w:hAnsi="Arial" w:cs="Arial"/>
-          <w:color w:val="000000"/>
-          <w:sz w:val="22"/>
-          <w:szCs w:val="22"/>
-        </w:rPr>
-        <w:t>Discussed which project idea would be the most viable from the groups ideas.</w:t>
+          <w:rFonts w:asciiTheme="minorHAnsi" w:hAnsiTheme="minorHAnsi" w:cstheme="minorHAnsi"/>
+          <w:color w:val="000000"/>
+          <w:sz w:val="22"/>
+          <w:szCs w:val="22"/>
+        </w:rPr>
+      </w:pPr>
+      <w:r>
+        <w:rPr>
+          <w:rFonts w:asciiTheme="minorHAnsi" w:hAnsiTheme="minorHAnsi" w:cstheme="minorHAnsi"/>
+          <w:color w:val="000000"/>
+          <w:sz w:val="22"/>
+          <w:szCs w:val="22"/>
+        </w:rPr>
+        <w:t xml:space="preserve">Discussed which project idea would be the most viable from the </w:t>
+      </w:r>
+      <w:proofErr w:type="gramStart"/>
+      <w:r>
+        <w:rPr>
+          <w:rFonts w:asciiTheme="minorHAnsi" w:hAnsiTheme="minorHAnsi" w:cstheme="minorHAnsi"/>
+          <w:color w:val="000000"/>
+          <w:sz w:val="22"/>
+          <w:szCs w:val="22"/>
+        </w:rPr>
+        <w:t>groups</w:t>
+      </w:r>
+      <w:proofErr w:type="gramEnd"/>
+      <w:r>
+        <w:rPr>
+          <w:rFonts w:asciiTheme="minorHAnsi" w:hAnsiTheme="minorHAnsi" w:cstheme="minorHAnsi"/>
+          <w:color w:val="000000"/>
+          <w:sz w:val="22"/>
+          <w:szCs w:val="22"/>
+        </w:rPr>
+        <w:t xml:space="preserve"> ideas.</w:t>
       </w:r>
     </w:p>
     <w:p>
@@ -331,15 +425,15 @@
         <w:spacing w:before="0" w:beforeAutospacing="0" w:after="0" w:afterAutospacing="0"/>
         <w:textAlignment w:val="baseline"/>
         <w:rPr>
-          <w:rFonts w:ascii="Arial" w:hAnsi="Arial" w:cs="Arial"/>
-          <w:color w:val="000000"/>
-          <w:sz w:val="22"/>
-          <w:szCs w:val="22"/>
-        </w:rPr>
-      </w:pPr>
-      <w:r>
-        <w:rPr>
-          <w:rFonts w:ascii="Arial" w:hAnsi="Arial" w:cs="Arial"/>
+          <w:rFonts w:asciiTheme="minorHAnsi" w:hAnsiTheme="minorHAnsi" w:cstheme="minorHAnsi"/>
+          <w:color w:val="000000"/>
+          <w:sz w:val="22"/>
+          <w:szCs w:val="22"/>
+        </w:rPr>
+      </w:pPr>
+      <w:r>
+        <w:rPr>
+          <w:rFonts w:asciiTheme="minorHAnsi" w:hAnsiTheme="minorHAnsi" w:cstheme="minorHAnsi"/>
           <w:color w:val="000000"/>
           <w:sz w:val="22"/>
           <w:szCs w:val="22"/>
@@ -357,15 +451,15 @@
         <w:spacing w:before="0" w:beforeAutospacing="0" w:after="0" w:afterAutospacing="0"/>
         <w:textAlignment w:val="baseline"/>
         <w:rPr>
-          <w:rFonts w:ascii="Arial" w:hAnsi="Arial" w:cs="Arial"/>
-          <w:color w:val="000000"/>
-          <w:sz w:val="22"/>
-          <w:szCs w:val="22"/>
-        </w:rPr>
-      </w:pPr>
-      <w:r>
-        <w:rPr>
-          <w:rFonts w:ascii="Arial" w:hAnsi="Arial" w:cs="Arial"/>
+          <w:rFonts w:asciiTheme="minorHAnsi" w:hAnsiTheme="minorHAnsi" w:cstheme="minorHAnsi"/>
+          <w:color w:val="000000"/>
+          <w:sz w:val="22"/>
+          <w:szCs w:val="22"/>
+        </w:rPr>
+      </w:pPr>
+      <w:r>
+        <w:rPr>
+          <w:rFonts w:asciiTheme="minorHAnsi" w:hAnsiTheme="minorHAnsi" w:cstheme="minorHAnsi"/>
           <w:color w:val="000000"/>
           <w:sz w:val="22"/>
           <w:szCs w:val="22"/>
@@ -383,15 +477,15 @@
         <w:spacing w:before="0" w:beforeAutospacing="0" w:after="0" w:afterAutospacing="0"/>
         <w:textAlignment w:val="baseline"/>
         <w:rPr>
-          <w:rFonts w:ascii="Arial" w:hAnsi="Arial" w:cs="Arial"/>
-          <w:color w:val="000000"/>
-          <w:sz w:val="22"/>
-          <w:szCs w:val="22"/>
-        </w:rPr>
-      </w:pPr>
-      <w:r>
-        <w:rPr>
-          <w:rFonts w:ascii="Arial" w:hAnsi="Arial" w:cs="Arial"/>
+          <w:rFonts w:asciiTheme="minorHAnsi" w:hAnsiTheme="minorHAnsi" w:cstheme="minorHAnsi"/>
+          <w:color w:val="000000"/>
+          <w:sz w:val="22"/>
+          <w:szCs w:val="22"/>
+        </w:rPr>
+      </w:pPr>
+      <w:r>
+        <w:rPr>
+          <w:rFonts w:asciiTheme="minorHAnsi" w:hAnsiTheme="minorHAnsi" w:cstheme="minorHAnsi"/>
           <w:color w:val="000000"/>
           <w:sz w:val="22"/>
           <w:szCs w:val="22"/>
@@ -409,15 +503,15 @@
         <w:spacing w:before="0" w:beforeAutospacing="0" w:after="0" w:afterAutospacing="0"/>
         <w:textAlignment w:val="baseline"/>
         <w:rPr>
-          <w:rFonts w:ascii="Arial" w:hAnsi="Arial" w:cs="Arial"/>
-          <w:color w:val="000000"/>
-          <w:sz w:val="22"/>
-          <w:szCs w:val="22"/>
-        </w:rPr>
-      </w:pPr>
-      <w:r>
-        <w:rPr>
-          <w:rFonts w:ascii="Arial" w:hAnsi="Arial" w:cs="Arial"/>
+          <w:rFonts w:asciiTheme="minorHAnsi" w:hAnsiTheme="minorHAnsi" w:cstheme="minorHAnsi"/>
+          <w:color w:val="000000"/>
+          <w:sz w:val="22"/>
+          <w:szCs w:val="22"/>
+        </w:rPr>
+      </w:pPr>
+      <w:r>
+        <w:rPr>
+          <w:rFonts w:asciiTheme="minorHAnsi" w:hAnsiTheme="minorHAnsi" w:cstheme="minorHAnsi"/>
           <w:color w:val="000000"/>
           <w:sz w:val="22"/>
           <w:szCs w:val="22"/>
@@ -435,15 +529,15 @@
         <w:spacing w:before="0" w:beforeAutospacing="0" w:after="0" w:afterAutospacing="0"/>
         <w:textAlignment w:val="baseline"/>
         <w:rPr>
-          <w:rFonts w:ascii="Arial" w:hAnsi="Arial" w:cs="Arial"/>
-          <w:color w:val="000000"/>
-          <w:sz w:val="22"/>
-          <w:szCs w:val="22"/>
-        </w:rPr>
-      </w:pPr>
-      <w:r>
-        <w:rPr>
-          <w:rFonts w:ascii="Arial" w:hAnsi="Arial" w:cs="Arial"/>
+          <w:rFonts w:asciiTheme="minorHAnsi" w:hAnsiTheme="minorHAnsi" w:cstheme="minorHAnsi"/>
+          <w:color w:val="000000"/>
+          <w:sz w:val="22"/>
+          <w:szCs w:val="22"/>
+        </w:rPr>
+      </w:pPr>
+      <w:r>
+        <w:rPr>
+          <w:rFonts w:asciiTheme="minorHAnsi" w:hAnsiTheme="minorHAnsi" w:cstheme="minorHAnsi"/>
           <w:color w:val="000000"/>
           <w:sz w:val="22"/>
           <w:szCs w:val="22"/>
@@ -461,7 +555,7 @@
         <w:spacing w:before="0" w:beforeAutospacing="0" w:after="0" w:afterAutospacing="0"/>
         <w:textAlignment w:val="baseline"/>
         <w:rPr>
-          <w:rFonts w:ascii="Verdana" w:hAnsi="Verdana"/>
+          <w:rFonts w:asciiTheme="minorHAnsi" w:hAnsiTheme="minorHAnsi" w:cstheme="minorHAnsi"/>
           <w:b/>
           <w:bCs/>
           <w:color w:val="000000"/>
@@ -471,7 +565,7 @@
       </w:pPr>
       <w:r>
         <w:rPr>
-          <w:rFonts w:ascii="Arial" w:hAnsi="Arial" w:cs="Arial"/>
+          <w:rFonts w:asciiTheme="minorHAnsi" w:hAnsiTheme="minorHAnsi" w:cstheme="minorHAnsi"/>
           <w:b/>
           <w:bCs/>
           <w:color w:val="000000"/>
@@ -491,20 +585,29 @@
         <w:spacing w:before="0" w:beforeAutospacing="0" w:after="0" w:afterAutospacing="0"/>
         <w:textAlignment w:val="baseline"/>
         <w:rPr>
-          <w:rFonts w:ascii="Arial" w:hAnsi="Arial" w:cs="Arial"/>
-          <w:color w:val="000000"/>
-          <w:sz w:val="22"/>
-          <w:szCs w:val="22"/>
-        </w:rPr>
-      </w:pPr>
-      <w:r>
-        <w:rPr>
-          <w:rFonts w:ascii="Arial" w:hAnsi="Arial" w:cs="Arial"/>
+          <w:rFonts w:asciiTheme="minorHAnsi" w:hAnsiTheme="minorHAnsi" w:cstheme="minorHAnsi"/>
+          <w:color w:val="000000"/>
+          <w:sz w:val="22"/>
+          <w:szCs w:val="22"/>
+        </w:rPr>
+      </w:pPr>
+      <w:r>
+        <w:rPr>
+          <w:rFonts w:asciiTheme="minorHAnsi" w:hAnsiTheme="minorHAnsi" w:cstheme="minorHAnsi"/>
           <w:color w:val="000000"/>
           <w:sz w:val="22"/>
           <w:szCs w:val="22"/>
         </w:rPr>
         <w:t>Compare and contrast</w:t>
+      </w:r>
+      <w:r>
+        <w:rPr>
+          <w:rFonts w:asciiTheme="minorHAnsi" w:hAnsiTheme="minorHAnsi" w:cstheme="minorHAnsi"/>
+          <w:color w:val="000000"/>
+          <w:sz w:val="22"/>
+          <w:szCs w:val="22"/>
+        </w:rPr>
+        <w:t>.</w:t>
       </w:r>
     </w:p>
     <w:p>
@@ -517,20 +620,29 @@
         <w:spacing w:before="0" w:beforeAutospacing="0" w:after="0" w:afterAutospacing="0"/>
         <w:textAlignment w:val="baseline"/>
         <w:rPr>
-          <w:rFonts w:ascii="Arial" w:hAnsi="Arial" w:cs="Arial"/>
-          <w:color w:val="000000"/>
-          <w:sz w:val="22"/>
-          <w:szCs w:val="22"/>
-        </w:rPr>
-      </w:pPr>
-      <w:r>
-        <w:rPr>
-          <w:rFonts w:ascii="Arial" w:hAnsi="Arial" w:cs="Arial"/>
+          <w:rFonts w:asciiTheme="minorHAnsi" w:hAnsiTheme="minorHAnsi" w:cstheme="minorHAnsi"/>
+          <w:color w:val="000000"/>
+          <w:sz w:val="22"/>
+          <w:szCs w:val="22"/>
+        </w:rPr>
+      </w:pPr>
+      <w:r>
+        <w:rPr>
+          <w:rFonts w:asciiTheme="minorHAnsi" w:hAnsiTheme="minorHAnsi" w:cstheme="minorHAnsi"/>
           <w:color w:val="000000"/>
           <w:sz w:val="22"/>
           <w:szCs w:val="22"/>
         </w:rPr>
         <w:t>Similarities and differences</w:t>
+      </w:r>
+      <w:r>
+        <w:rPr>
+          <w:rFonts w:asciiTheme="minorHAnsi" w:hAnsiTheme="minorHAnsi" w:cstheme="minorHAnsi"/>
+          <w:color w:val="000000"/>
+          <w:sz w:val="22"/>
+          <w:szCs w:val="22"/>
+        </w:rPr>
+        <w:t>.</w:t>
       </w:r>
     </w:p>
     <w:p>
@@ -543,20 +655,29 @@
         <w:spacing w:before="0" w:beforeAutospacing="0" w:after="0" w:afterAutospacing="0"/>
         <w:textAlignment w:val="baseline"/>
         <w:rPr>
-          <w:rFonts w:ascii="Arial" w:hAnsi="Arial" w:cs="Arial"/>
-          <w:color w:val="000000"/>
-          <w:sz w:val="22"/>
-          <w:szCs w:val="22"/>
-        </w:rPr>
-      </w:pPr>
-      <w:r>
-        <w:rPr>
-          <w:rFonts w:ascii="Arial" w:hAnsi="Arial" w:cs="Arial"/>
+          <w:rFonts w:asciiTheme="minorHAnsi" w:hAnsiTheme="minorHAnsi" w:cstheme="minorHAnsi"/>
+          <w:color w:val="000000"/>
+          <w:sz w:val="22"/>
+          <w:szCs w:val="22"/>
+        </w:rPr>
+      </w:pPr>
+      <w:r>
+        <w:rPr>
+          <w:rFonts w:asciiTheme="minorHAnsi" w:hAnsiTheme="minorHAnsi" w:cstheme="minorHAnsi"/>
           <w:color w:val="000000"/>
           <w:sz w:val="22"/>
           <w:szCs w:val="22"/>
         </w:rPr>
         <w:t>The skills shared between our chosen jobs</w:t>
+      </w:r>
+      <w:r>
+        <w:rPr>
+          <w:rFonts w:asciiTheme="minorHAnsi" w:hAnsiTheme="minorHAnsi" w:cstheme="minorHAnsi"/>
+          <w:color w:val="000000"/>
+          <w:sz w:val="22"/>
+          <w:szCs w:val="22"/>
+        </w:rPr>
+        <w:t>.</w:t>
       </w:r>
     </w:p>
     <w:p>
@@ -569,20 +690,29 @@
         <w:spacing w:before="0" w:beforeAutospacing="0" w:after="0" w:afterAutospacing="0"/>
         <w:textAlignment w:val="baseline"/>
         <w:rPr>
-          <w:rFonts w:ascii="Arial" w:hAnsi="Arial" w:cs="Arial"/>
-          <w:color w:val="000000"/>
-          <w:sz w:val="22"/>
-          <w:szCs w:val="22"/>
-        </w:rPr>
-      </w:pPr>
-      <w:r>
-        <w:rPr>
-          <w:rFonts w:ascii="Arial" w:hAnsi="Arial" w:cs="Arial"/>
+          <w:rFonts w:asciiTheme="minorHAnsi" w:hAnsiTheme="minorHAnsi" w:cstheme="minorHAnsi"/>
+          <w:color w:val="000000"/>
+          <w:sz w:val="22"/>
+          <w:szCs w:val="22"/>
+        </w:rPr>
+      </w:pPr>
+      <w:r>
+        <w:rPr>
+          <w:rFonts w:asciiTheme="minorHAnsi" w:hAnsiTheme="minorHAnsi" w:cstheme="minorHAnsi"/>
           <w:color w:val="000000"/>
           <w:sz w:val="22"/>
           <w:szCs w:val="22"/>
         </w:rPr>
         <w:t>Common elements that may be found in the roles</w:t>
+      </w:r>
+      <w:r>
+        <w:rPr>
+          <w:rFonts w:asciiTheme="minorHAnsi" w:hAnsiTheme="minorHAnsi" w:cstheme="minorHAnsi"/>
+          <w:color w:val="000000"/>
+          <w:sz w:val="22"/>
+          <w:szCs w:val="22"/>
+        </w:rPr>
+        <w:t>.</w:t>
       </w:r>
     </w:p>
     <w:p>
@@ -595,20 +725,29 @@
         <w:spacing w:before="0" w:beforeAutospacing="0" w:after="0" w:afterAutospacing="0"/>
         <w:textAlignment w:val="baseline"/>
         <w:rPr>
-          <w:rFonts w:ascii="Arial" w:hAnsi="Arial" w:cs="Arial"/>
-          <w:color w:val="000000"/>
-          <w:sz w:val="22"/>
-          <w:szCs w:val="22"/>
-        </w:rPr>
-      </w:pPr>
-      <w:r>
-        <w:rPr>
-          <w:rFonts w:ascii="Arial" w:hAnsi="Arial" w:cs="Arial"/>
+          <w:rFonts w:asciiTheme="minorHAnsi" w:hAnsiTheme="minorHAnsi" w:cstheme="minorHAnsi"/>
+          <w:color w:val="000000"/>
+          <w:sz w:val="22"/>
+          <w:szCs w:val="22"/>
+        </w:rPr>
+      </w:pPr>
+      <w:r>
+        <w:rPr>
+          <w:rFonts w:asciiTheme="minorHAnsi" w:hAnsiTheme="minorHAnsi" w:cstheme="minorHAnsi"/>
           <w:color w:val="000000"/>
           <w:sz w:val="22"/>
           <w:szCs w:val="22"/>
         </w:rPr>
         <w:t>Table recommended to show these pieces of information</w:t>
+      </w:r>
+      <w:r>
+        <w:rPr>
+          <w:rFonts w:asciiTheme="minorHAnsi" w:hAnsiTheme="minorHAnsi" w:cstheme="minorHAnsi"/>
+          <w:color w:val="000000"/>
+          <w:sz w:val="22"/>
+          <w:szCs w:val="22"/>
+        </w:rPr>
+        <w:t>.</w:t>
       </w:r>
     </w:p>
     <w:p>
@@ -621,20 +760,29 @@
         <w:spacing w:before="0" w:beforeAutospacing="0" w:after="0" w:afterAutospacing="0"/>
         <w:textAlignment w:val="baseline"/>
         <w:rPr>
-          <w:rFonts w:ascii="Arial" w:hAnsi="Arial" w:cs="Arial"/>
-          <w:color w:val="000000"/>
-          <w:sz w:val="22"/>
-          <w:szCs w:val="22"/>
-        </w:rPr>
-      </w:pPr>
-      <w:r>
-        <w:rPr>
-          <w:rFonts w:ascii="Arial" w:hAnsi="Arial" w:cs="Arial"/>
+          <w:rFonts w:asciiTheme="minorHAnsi" w:hAnsiTheme="minorHAnsi" w:cstheme="minorHAnsi"/>
+          <w:color w:val="000000"/>
+          <w:sz w:val="22"/>
+          <w:szCs w:val="22"/>
+        </w:rPr>
+      </w:pPr>
+      <w:r>
+        <w:rPr>
+          <w:rFonts w:asciiTheme="minorHAnsi" w:hAnsiTheme="minorHAnsi" w:cstheme="minorHAnsi"/>
           <w:color w:val="000000"/>
           <w:sz w:val="22"/>
           <w:szCs w:val="22"/>
         </w:rPr>
         <w:t>Short paragraph of each job description on the side with the table showing compared/contrasted elements</w:t>
+      </w:r>
+      <w:r>
+        <w:rPr>
+          <w:rFonts w:asciiTheme="minorHAnsi" w:hAnsiTheme="minorHAnsi" w:cstheme="minorHAnsi"/>
+          <w:color w:val="000000"/>
+          <w:sz w:val="22"/>
+          <w:szCs w:val="22"/>
+        </w:rPr>
+        <w:t>.</w:t>
       </w:r>
     </w:p>
     <w:p>
@@ -647,20 +795,29 @@
         <w:spacing w:before="0" w:beforeAutospacing="0" w:after="0" w:afterAutospacing="0"/>
         <w:textAlignment w:val="baseline"/>
         <w:rPr>
-          <w:rFonts w:ascii="Arial" w:hAnsi="Arial" w:cs="Arial"/>
-          <w:color w:val="000000"/>
-          <w:sz w:val="22"/>
-          <w:szCs w:val="22"/>
-        </w:rPr>
-      </w:pPr>
-      <w:r>
-        <w:rPr>
-          <w:rFonts w:ascii="Arial" w:hAnsi="Arial" w:cs="Arial"/>
+          <w:rFonts w:asciiTheme="minorHAnsi" w:hAnsiTheme="minorHAnsi" w:cstheme="minorHAnsi"/>
+          <w:color w:val="000000"/>
+          <w:sz w:val="22"/>
+          <w:szCs w:val="22"/>
+        </w:rPr>
+      </w:pPr>
+      <w:r>
+        <w:rPr>
+          <w:rFonts w:asciiTheme="minorHAnsi" w:hAnsiTheme="minorHAnsi" w:cstheme="minorHAnsi"/>
           <w:color w:val="000000"/>
           <w:sz w:val="22"/>
           <w:szCs w:val="22"/>
         </w:rPr>
         <w:t>Josh created a temporary document with rough idea of table layout; added to Teams</w:t>
+      </w:r>
+      <w:r>
+        <w:rPr>
+          <w:rFonts w:asciiTheme="minorHAnsi" w:hAnsiTheme="minorHAnsi" w:cstheme="minorHAnsi"/>
+          <w:color w:val="000000"/>
+          <w:sz w:val="22"/>
+          <w:szCs w:val="22"/>
+        </w:rPr>
+        <w:t>.</w:t>
       </w:r>
     </w:p>
     <w:p>
@@ -673,15 +830,15 @@
         <w:spacing w:before="0" w:beforeAutospacing="0" w:after="0" w:afterAutospacing="0"/>
         <w:textAlignment w:val="baseline"/>
         <w:rPr>
-          <w:rFonts w:ascii="Verdana" w:hAnsi="Verdana"/>
-          <w:color w:val="000000"/>
-          <w:sz w:val="22"/>
-          <w:szCs w:val="22"/>
-        </w:rPr>
-      </w:pPr>
-      <w:r>
-        <w:rPr>
-          <w:rFonts w:ascii="Arial" w:hAnsi="Arial" w:cs="Arial"/>
+          <w:rFonts w:asciiTheme="minorHAnsi" w:hAnsiTheme="minorHAnsi" w:cstheme="minorHAnsi"/>
+          <w:color w:val="000000"/>
+          <w:sz w:val="22"/>
+          <w:szCs w:val="22"/>
+        </w:rPr>
+      </w:pPr>
+      <w:r>
+        <w:rPr>
+          <w:rFonts w:asciiTheme="minorHAnsi" w:hAnsiTheme="minorHAnsi" w:cstheme="minorHAnsi"/>
           <w:color w:val="000000"/>
           <w:sz w:val="22"/>
           <w:szCs w:val="22"/>
@@ -690,7 +847,7 @@
       </w:r>
       <w:r>
         <w:rPr>
-          <w:rFonts w:ascii="Arial" w:hAnsi="Arial" w:cs="Arial"/>
+          <w:rFonts w:asciiTheme="minorHAnsi" w:hAnsiTheme="minorHAnsi" w:cstheme="minorHAnsi"/>
           <w:b/>
           <w:bCs/>
           <w:color w:val="000000"/>
@@ -701,7 +858,7 @@
       </w:r>
       <w:r>
         <w:rPr>
-          <w:rFonts w:ascii="Arial" w:hAnsi="Arial" w:cs="Arial"/>
+          <w:rFonts w:asciiTheme="minorHAnsi" w:hAnsiTheme="minorHAnsi" w:cstheme="minorHAnsi"/>
           <w:color w:val="000000"/>
           <w:sz w:val="22"/>
           <w:szCs w:val="22"/>
@@ -719,20 +876,29 @@
         <w:spacing w:before="0" w:beforeAutospacing="0" w:after="0" w:afterAutospacing="0"/>
         <w:textAlignment w:val="baseline"/>
         <w:rPr>
-          <w:rFonts w:ascii="Arial" w:hAnsi="Arial" w:cs="Arial"/>
-          <w:color w:val="000000"/>
-          <w:sz w:val="22"/>
-          <w:szCs w:val="22"/>
-        </w:rPr>
-      </w:pPr>
-      <w:r>
-        <w:rPr>
-          <w:rFonts w:ascii="Arial" w:hAnsi="Arial" w:cs="Arial"/>
+          <w:rFonts w:asciiTheme="minorHAnsi" w:hAnsiTheme="minorHAnsi" w:cstheme="minorHAnsi"/>
+          <w:color w:val="000000"/>
+          <w:sz w:val="22"/>
+          <w:szCs w:val="22"/>
+        </w:rPr>
+      </w:pPr>
+      <w:r>
+        <w:rPr>
+          <w:rFonts w:asciiTheme="minorHAnsi" w:hAnsiTheme="minorHAnsi" w:cstheme="minorHAnsi"/>
           <w:color w:val="000000"/>
           <w:sz w:val="22"/>
           <w:szCs w:val="22"/>
         </w:rPr>
         <w:t>Will be recorded, and the link posted to Teams</w:t>
+      </w:r>
+      <w:r>
+        <w:rPr>
+          <w:rFonts w:asciiTheme="minorHAnsi" w:hAnsiTheme="minorHAnsi" w:cstheme="minorHAnsi"/>
+          <w:color w:val="000000"/>
+          <w:sz w:val="22"/>
+          <w:szCs w:val="22"/>
+        </w:rPr>
+        <w:t>.</w:t>
       </w:r>
     </w:p>
     <w:p>
@@ -745,20 +911,29 @@
         <w:spacing w:before="0" w:beforeAutospacing="0" w:after="0" w:afterAutospacing="0"/>
         <w:textAlignment w:val="baseline"/>
         <w:rPr>
-          <w:rFonts w:ascii="Arial" w:hAnsi="Arial" w:cs="Arial"/>
-          <w:color w:val="000000"/>
-          <w:sz w:val="22"/>
-          <w:szCs w:val="22"/>
-        </w:rPr>
-      </w:pPr>
-      <w:r>
-        <w:rPr>
-          <w:rFonts w:ascii="Arial" w:hAnsi="Arial" w:cs="Arial"/>
+          <w:rFonts w:asciiTheme="minorHAnsi" w:hAnsiTheme="minorHAnsi" w:cstheme="minorHAnsi"/>
+          <w:color w:val="000000"/>
+          <w:sz w:val="22"/>
+          <w:szCs w:val="22"/>
+        </w:rPr>
+      </w:pPr>
+      <w:r>
+        <w:rPr>
+          <w:rFonts w:asciiTheme="minorHAnsi" w:hAnsiTheme="minorHAnsi" w:cstheme="minorHAnsi"/>
           <w:color w:val="000000"/>
           <w:sz w:val="22"/>
           <w:szCs w:val="22"/>
         </w:rPr>
         <w:t>Final questions added late last week to be reviewed via his boss, with any changes to be approved before interview</w:t>
+      </w:r>
+      <w:r>
+        <w:rPr>
+          <w:rFonts w:asciiTheme="minorHAnsi" w:hAnsiTheme="minorHAnsi" w:cstheme="minorHAnsi"/>
+          <w:color w:val="000000"/>
+          <w:sz w:val="22"/>
+          <w:szCs w:val="22"/>
+        </w:rPr>
+        <w:t>.</w:t>
       </w:r>
     </w:p>
     <w:p>
@@ -771,24 +946,34 @@
         <w:spacing w:before="0" w:beforeAutospacing="0" w:after="0" w:afterAutospacing="0"/>
         <w:textAlignment w:val="baseline"/>
         <w:rPr>
-          <w:rFonts w:ascii="Verdana" w:hAnsi="Verdana"/>
+          <w:rFonts w:asciiTheme="minorHAnsi" w:hAnsiTheme="minorHAnsi" w:cstheme="minorHAnsi"/>
           <w:b/>
           <w:bCs/>
-          <w:color w:val="000000"/>
-          <w:sz w:val="22"/>
-          <w:szCs w:val="22"/>
-        </w:rPr>
-      </w:pPr>
-      <w:r>
-        <w:rPr>
-          <w:rFonts w:ascii="Arial" w:hAnsi="Arial" w:cs="Arial"/>
+          <w:sz w:val="22"/>
+          <w:szCs w:val="22"/>
+        </w:rPr>
+      </w:pPr>
+      <w:r>
+        <w:rPr>
+          <w:rFonts w:asciiTheme="minorHAnsi" w:hAnsiTheme="minorHAnsi" w:cstheme="minorHAnsi"/>
           <w:b/>
           <w:bCs/>
           <w:color w:val="000000"/>
           <w:sz w:val="22"/>
           <w:szCs w:val="22"/>
         </w:rPr>
-        <w:t>Information Technologies</w:t>
+        <w:t>Information Technologie</w:t>
+      </w:r>
+      <w:r>
+        <w:rPr>
+          <w:rFonts w:asciiTheme="minorHAnsi" w:hAnsiTheme="minorHAnsi" w:cstheme="minorHAnsi"/>
+          <w:b/>
+          <w:bCs/>
+          <w:color w:val="000000"/>
+          <w:sz w:val="22"/>
+          <w:szCs w:val="22"/>
+        </w:rPr>
+        <w:t>s</w:t>
       </w:r>
     </w:p>
     <w:p>
@@ -801,21 +986,31 @@
         <w:spacing w:before="0" w:beforeAutospacing="0" w:after="0" w:afterAutospacing="0"/>
         <w:textAlignment w:val="baseline"/>
         <w:rPr>
-          <w:rFonts w:ascii="Arial" w:hAnsi="Arial" w:cs="Arial"/>
-          <w:color w:val="B7B7B7"/>
-          <w:sz w:val="22"/>
-          <w:szCs w:val="22"/>
-        </w:rPr>
-      </w:pPr>
-      <w:r>
-        <w:rPr>
-          <w:rFonts w:ascii="Arial" w:hAnsi="Arial" w:cs="Arial"/>
-          <w:color w:val="000000"/>
-          <w:sz w:val="22"/>
-          <w:szCs w:val="22"/>
-        </w:rPr>
-        <w:t>Burning Glass data discussed briefly; how should we interpret. </w:t>
-      </w:r>
+          <w:rFonts w:asciiTheme="minorHAnsi" w:hAnsiTheme="minorHAnsi" w:cstheme="minorHAnsi"/>
+          <w:b/>
+          <w:bCs/>
+          <w:sz w:val="22"/>
+          <w:szCs w:val="22"/>
+        </w:rPr>
+      </w:pPr>
+      <w:r>
+        <w:rPr>
+          <w:rFonts w:asciiTheme="minorHAnsi" w:hAnsiTheme="minorHAnsi" w:cstheme="minorHAnsi"/>
+          <w:sz w:val="22"/>
+          <w:szCs w:val="22"/>
+        </w:rPr>
+        <w:t xml:space="preserve">Burning Glass data discussed briefly; how should we </w:t>
+      </w:r>
+      <w:proofErr w:type="gramStart"/>
+      <w:r>
+        <w:rPr>
+          <w:rFonts w:asciiTheme="minorHAnsi" w:hAnsiTheme="minorHAnsi" w:cstheme="minorHAnsi"/>
+          <w:sz w:val="22"/>
+          <w:szCs w:val="22"/>
+        </w:rPr>
+        <w:t>interpret</w:t>
+      </w:r>
+      <w:proofErr w:type="gramEnd"/>
     </w:p>
     <w:p>
       <w:pPr>
@@ -827,20 +1022,29 @@
         <w:spacing w:before="0" w:beforeAutospacing="0" w:after="0" w:afterAutospacing="0"/>
         <w:textAlignment w:val="baseline"/>
         <w:rPr>
-          <w:rFonts w:ascii="Arial" w:hAnsi="Arial" w:cs="Arial"/>
-          <w:color w:val="000000"/>
-          <w:sz w:val="22"/>
-          <w:szCs w:val="22"/>
-        </w:rPr>
-      </w:pPr>
-      <w:r>
-        <w:rPr>
-          <w:rFonts w:ascii="Arial" w:hAnsi="Arial" w:cs="Arial"/>
+          <w:rFonts w:asciiTheme="minorHAnsi" w:hAnsiTheme="minorHAnsi" w:cstheme="minorHAnsi"/>
+          <w:color w:val="000000"/>
+          <w:sz w:val="22"/>
+          <w:szCs w:val="22"/>
+        </w:rPr>
+      </w:pPr>
+      <w:r>
+        <w:rPr>
+          <w:rFonts w:asciiTheme="minorHAnsi" w:hAnsiTheme="minorHAnsi" w:cstheme="minorHAnsi"/>
           <w:color w:val="000000"/>
           <w:sz w:val="22"/>
           <w:szCs w:val="22"/>
         </w:rPr>
         <w:t>Queried whether we should all write up and answer questions individually or as a group. Unsure of how to proceed</w:t>
+      </w:r>
+      <w:r>
+        <w:rPr>
+          <w:rFonts w:asciiTheme="minorHAnsi" w:hAnsiTheme="minorHAnsi" w:cstheme="minorHAnsi"/>
+          <w:color w:val="000000"/>
+          <w:sz w:val="22"/>
+          <w:szCs w:val="22"/>
+        </w:rPr>
+        <w:t>.</w:t>
       </w:r>
     </w:p>
     <w:p>
@@ -853,15 +1057,15 @@
         <w:spacing w:before="0" w:beforeAutospacing="0" w:after="0" w:afterAutospacing="0"/>
         <w:textAlignment w:val="baseline"/>
         <w:rPr>
-          <w:rFonts w:ascii="Arial" w:hAnsi="Arial" w:cs="Arial"/>
-          <w:color w:val="000000"/>
-          <w:sz w:val="22"/>
-          <w:szCs w:val="22"/>
-        </w:rPr>
-      </w:pPr>
-      <w:r>
-        <w:rPr>
-          <w:rFonts w:ascii="Arial" w:hAnsi="Arial" w:cs="Arial"/>
+          <w:rFonts w:asciiTheme="minorHAnsi" w:hAnsiTheme="minorHAnsi" w:cstheme="minorHAnsi"/>
+          <w:color w:val="000000"/>
+          <w:sz w:val="22"/>
+          <w:szCs w:val="22"/>
+        </w:rPr>
+      </w:pPr>
+      <w:r>
+        <w:rPr>
+          <w:rFonts w:asciiTheme="minorHAnsi" w:hAnsiTheme="minorHAnsi" w:cstheme="minorHAnsi"/>
           <w:color w:val="000000"/>
           <w:sz w:val="22"/>
           <w:szCs w:val="22"/>
@@ -879,20 +1083,29 @@
         <w:spacing w:before="0" w:beforeAutospacing="0" w:after="0" w:afterAutospacing="0"/>
         <w:textAlignment w:val="baseline"/>
         <w:rPr>
-          <w:rFonts w:ascii="Arial" w:hAnsi="Arial" w:cs="Arial"/>
-          <w:color w:val="000000"/>
-          <w:sz w:val="22"/>
-          <w:szCs w:val="22"/>
-        </w:rPr>
-      </w:pPr>
-      <w:r>
-        <w:rPr>
-          <w:rFonts w:ascii="Arial" w:hAnsi="Arial" w:cs="Arial"/>
+          <w:rFonts w:asciiTheme="minorHAnsi" w:hAnsiTheme="minorHAnsi" w:cstheme="minorHAnsi"/>
+          <w:color w:val="000000"/>
+          <w:sz w:val="22"/>
+          <w:szCs w:val="22"/>
+        </w:rPr>
+      </w:pPr>
+      <w:r>
+        <w:rPr>
+          <w:rFonts w:asciiTheme="minorHAnsi" w:hAnsiTheme="minorHAnsi" w:cstheme="minorHAnsi"/>
           <w:color w:val="000000"/>
           <w:sz w:val="22"/>
           <w:szCs w:val="22"/>
         </w:rPr>
         <w:t>Everyone to review data and create notes/formulate their answers to questions</w:t>
+      </w:r>
+      <w:r>
+        <w:rPr>
+          <w:rFonts w:asciiTheme="minorHAnsi" w:hAnsiTheme="minorHAnsi" w:cstheme="minorHAnsi"/>
+          <w:color w:val="000000"/>
+          <w:sz w:val="22"/>
+          <w:szCs w:val="22"/>
+        </w:rPr>
+        <w:t>.</w:t>
       </w:r>
     </w:p>
     <w:p>
@@ -905,19 +1118,20 @@
         <w:spacing w:before="0" w:beforeAutospacing="0" w:after="0" w:afterAutospacing="0"/>
         <w:textAlignment w:val="baseline"/>
         <w:rPr>
-          <w:rFonts w:ascii="Arial" w:hAnsi="Arial" w:cs="Arial"/>
-          <w:color w:val="000000"/>
-          <w:sz w:val="22"/>
-          <w:szCs w:val="22"/>
-        </w:rPr>
-      </w:pPr>
-      <w:r>
-        <w:rPr>
-          <w:rFonts w:ascii="Arial" w:hAnsi="Arial" w:cs="Arial"/>
-          <w:color w:val="000000"/>
-          <w:sz w:val="22"/>
-          <w:szCs w:val="22"/>
-        </w:rPr>
+          <w:rFonts w:asciiTheme="minorHAnsi" w:hAnsiTheme="minorHAnsi" w:cstheme="minorHAnsi"/>
+          <w:color w:val="000000"/>
+          <w:sz w:val="22"/>
+          <w:szCs w:val="22"/>
+        </w:rPr>
+      </w:pPr>
+      <w:r>
+        <w:rPr>
+          <w:rFonts w:asciiTheme="minorHAnsi" w:hAnsiTheme="minorHAnsi" w:cstheme="minorHAnsi"/>
+          <w:color w:val="000000"/>
+          <w:sz w:val="22"/>
+          <w:szCs w:val="22"/>
+        </w:rPr>
+        <w:lastRenderedPageBreak/>
         <w:t>If we need to answer as a group, all the information can be compiled and reduced if needed.</w:t>
       </w:r>
     </w:p>
@@ -931,15 +1145,15 @@
         <w:spacing w:before="0" w:beforeAutospacing="0" w:after="0" w:afterAutospacing="0"/>
         <w:textAlignment w:val="baseline"/>
         <w:rPr>
-          <w:rFonts w:ascii="Arial" w:hAnsi="Arial" w:cs="Arial"/>
-          <w:color w:val="000000"/>
-          <w:sz w:val="22"/>
-          <w:szCs w:val="22"/>
-        </w:rPr>
-      </w:pPr>
-      <w:r>
-        <w:rPr>
-          <w:rFonts w:ascii="Arial" w:hAnsi="Arial" w:cs="Arial"/>
+          <w:rFonts w:asciiTheme="minorHAnsi" w:hAnsiTheme="minorHAnsi" w:cstheme="minorHAnsi"/>
+          <w:color w:val="000000"/>
+          <w:sz w:val="22"/>
+          <w:szCs w:val="22"/>
+        </w:rPr>
+      </w:pPr>
+      <w:r>
+        <w:rPr>
+          <w:rFonts w:asciiTheme="minorHAnsi" w:hAnsiTheme="minorHAnsi" w:cstheme="minorHAnsi"/>
           <w:color w:val="000000"/>
           <w:sz w:val="22"/>
           <w:szCs w:val="22"/>
@@ -958,7 +1172,7 @@
         <w:ind w:left="1080"/>
         <w:textAlignment w:val="baseline"/>
         <w:rPr>
-          <w:rFonts w:ascii="Arial" w:hAnsi="Arial" w:cs="Arial"/>
+          <w:rFonts w:asciiTheme="minorHAnsi" w:hAnsiTheme="minorHAnsi" w:cstheme="minorHAnsi"/>
           <w:b/>
           <w:bCs/>
           <w:color w:val="000000"/>
@@ -968,7 +1182,7 @@
       </w:pPr>
       <w:r>
         <w:rPr>
-          <w:rFonts w:ascii="Arial" w:hAnsi="Arial" w:cs="Arial"/>
+          <w:rFonts w:asciiTheme="minorHAnsi" w:hAnsiTheme="minorHAnsi" w:cstheme="minorHAnsi"/>
           <w:b/>
           <w:bCs/>
           <w:color w:val="000000"/>
@@ -979,7 +1193,7 @@
       </w:r>
       <w:r>
         <w:rPr>
-          <w:rFonts w:ascii="Arial" w:hAnsi="Arial" w:cs="Arial"/>
+          <w:rFonts w:asciiTheme="minorHAnsi" w:hAnsiTheme="minorHAnsi" w:cstheme="minorHAnsi"/>
           <w:color w:val="000000"/>
           <w:sz w:val="22"/>
           <w:szCs w:val="22"/>
@@ -997,22 +1211,41 @@
         <w:spacing w:before="0" w:beforeAutospacing="0" w:after="0" w:afterAutospacing="0"/>
         <w:textAlignment w:val="baseline"/>
         <w:rPr>
-          <w:rFonts w:ascii="Arial" w:hAnsi="Arial" w:cs="Arial"/>
-          <w:color w:val="000000"/>
-          <w:sz w:val="22"/>
-          <w:szCs w:val="22"/>
-        </w:rPr>
-      </w:pPr>
-      <w:r>
-        <w:rPr>
-          <w:rFonts w:ascii="Arial" w:hAnsi="Arial" w:cs="Arial"/>
-          <w:color w:val="000000"/>
-          <w:sz w:val="22"/>
-          <w:szCs w:val="22"/>
-        </w:rPr>
-        <w:lastRenderedPageBreak/>
-        <w:t>To be compared and contrasted.</w:t>
-      </w:r>
+          <w:rFonts w:asciiTheme="minorHAnsi" w:hAnsiTheme="minorHAnsi" w:cstheme="minorHAnsi"/>
+          <w:color w:val="000000"/>
+          <w:sz w:val="22"/>
+          <w:szCs w:val="22"/>
+        </w:rPr>
+      </w:pPr>
+      <w:r>
+        <w:rPr>
+          <w:rFonts w:asciiTheme="minorHAnsi" w:hAnsiTheme="minorHAnsi" w:cstheme="minorHAnsi"/>
+          <w:color w:val="000000"/>
+          <w:sz w:val="22"/>
+          <w:szCs w:val="22"/>
+        </w:rPr>
+        <w:t xml:space="preserve">To be compared and </w:t>
+      </w:r>
+      <w:proofErr w:type="gramStart"/>
+      <w:r>
+        <w:rPr>
+          <w:rFonts w:asciiTheme="minorHAnsi" w:hAnsiTheme="minorHAnsi" w:cstheme="minorHAnsi"/>
+          <w:color w:val="000000"/>
+          <w:sz w:val="22"/>
+          <w:szCs w:val="22"/>
+        </w:rPr>
+        <w:t>contrasted.</w:t>
+      </w:r>
+      <w:r>
+        <w:rPr>
+          <w:rFonts w:asciiTheme="minorHAnsi" w:hAnsiTheme="minorHAnsi" w:cstheme="minorHAnsi"/>
+          <w:color w:val="000000"/>
+          <w:sz w:val="22"/>
+          <w:szCs w:val="22"/>
+        </w:rPr>
+        <w:t>.</w:t>
+      </w:r>
+      <w:proofErr w:type="gramEnd"/>
     </w:p>
     <w:p>
       <w:pPr>
@@ -1024,15 +1257,15 @@
         <w:spacing w:before="0" w:beforeAutospacing="0" w:after="0" w:afterAutospacing="0"/>
         <w:textAlignment w:val="baseline"/>
         <w:rPr>
-          <w:rFonts w:ascii="Arial" w:hAnsi="Arial" w:cs="Arial"/>
-          <w:color w:val="000000"/>
-          <w:sz w:val="22"/>
-          <w:szCs w:val="22"/>
-        </w:rPr>
-      </w:pPr>
-      <w:r>
-        <w:rPr>
-          <w:rFonts w:ascii="Arial" w:hAnsi="Arial" w:cs="Arial"/>
+          <w:rFonts w:asciiTheme="minorHAnsi" w:hAnsiTheme="minorHAnsi" w:cstheme="minorHAnsi"/>
+          <w:color w:val="000000"/>
+          <w:sz w:val="22"/>
+          <w:szCs w:val="22"/>
+        </w:rPr>
+      </w:pPr>
+      <w:r>
+        <w:rPr>
+          <w:rFonts w:asciiTheme="minorHAnsi" w:hAnsiTheme="minorHAnsi" w:cstheme="minorHAnsi"/>
           <w:color w:val="000000"/>
           <w:sz w:val="22"/>
           <w:szCs w:val="22"/>
@@ -1050,15 +1283,15 @@
         <w:spacing w:before="0" w:beforeAutospacing="0" w:after="0" w:afterAutospacing="0"/>
         <w:textAlignment w:val="baseline"/>
         <w:rPr>
-          <w:rFonts w:ascii="Arial" w:hAnsi="Arial" w:cs="Arial"/>
-          <w:color w:val="000000"/>
-          <w:sz w:val="22"/>
-          <w:szCs w:val="22"/>
-        </w:rPr>
-      </w:pPr>
-      <w:r>
-        <w:rPr>
-          <w:rFonts w:ascii="Arial" w:hAnsi="Arial" w:cs="Arial"/>
+          <w:rFonts w:asciiTheme="minorHAnsi" w:hAnsiTheme="minorHAnsi" w:cstheme="minorHAnsi"/>
+          <w:color w:val="000000"/>
+          <w:sz w:val="22"/>
+          <w:szCs w:val="22"/>
+        </w:rPr>
+      </w:pPr>
+      <w:r>
+        <w:rPr>
+          <w:rFonts w:asciiTheme="minorHAnsi" w:hAnsiTheme="minorHAnsi" w:cstheme="minorHAnsi"/>
           <w:color w:val="000000"/>
           <w:sz w:val="22"/>
           <w:szCs w:val="22"/>
@@ -1076,15 +1309,15 @@
         <w:spacing w:before="0" w:beforeAutospacing="0" w:after="0" w:afterAutospacing="0"/>
         <w:textAlignment w:val="baseline"/>
         <w:rPr>
-          <w:rFonts w:ascii="Arial" w:hAnsi="Arial" w:cs="Arial"/>
-          <w:color w:val="000000"/>
-          <w:sz w:val="22"/>
-          <w:szCs w:val="22"/>
-        </w:rPr>
-      </w:pPr>
-      <w:r>
-        <w:rPr>
-          <w:rFonts w:ascii="Arial" w:hAnsi="Arial" w:cs="Arial"/>
+          <w:rFonts w:asciiTheme="minorHAnsi" w:hAnsiTheme="minorHAnsi" w:cstheme="minorHAnsi"/>
+          <w:color w:val="000000"/>
+          <w:sz w:val="22"/>
+          <w:szCs w:val="22"/>
+        </w:rPr>
+      </w:pPr>
+      <w:r>
+        <w:rPr>
+          <w:rFonts w:asciiTheme="minorHAnsi" w:hAnsiTheme="minorHAnsi" w:cstheme="minorHAnsi"/>
           <w:color w:val="000000"/>
           <w:sz w:val="22"/>
           <w:szCs w:val="22"/>
@@ -1102,20 +1335,40 @@
         <w:spacing w:before="0" w:beforeAutospacing="0" w:after="0" w:afterAutospacing="0"/>
         <w:textAlignment w:val="baseline"/>
         <w:rPr>
-          <w:rFonts w:ascii="Arial" w:hAnsi="Arial" w:cs="Arial"/>
-          <w:color w:val="000000"/>
-          <w:sz w:val="22"/>
-          <w:szCs w:val="22"/>
-        </w:rPr>
-      </w:pPr>
-      <w:r>
-        <w:rPr>
-          <w:rFonts w:ascii="Arial" w:hAnsi="Arial" w:cs="Arial"/>
-          <w:color w:val="000000"/>
-          <w:sz w:val="22"/>
-          <w:szCs w:val="22"/>
-        </w:rPr>
-        <w:t>Delve into presentation of ideal job documentation (comparing/contrasting - table/venn diagram?) </w:t>
+          <w:rFonts w:asciiTheme="minorHAnsi" w:hAnsiTheme="minorHAnsi" w:cstheme="minorHAnsi"/>
+          <w:color w:val="000000"/>
+          <w:sz w:val="22"/>
+          <w:szCs w:val="22"/>
+        </w:rPr>
+      </w:pPr>
+      <w:r>
+        <w:rPr>
+          <w:rFonts w:asciiTheme="minorHAnsi" w:hAnsiTheme="minorHAnsi" w:cstheme="minorHAnsi"/>
+          <w:color w:val="000000"/>
+          <w:sz w:val="22"/>
+          <w:szCs w:val="22"/>
+        </w:rPr>
+        <w:t>Delve into presentation of ideal job documentation (comparing/contrasting - table/</w:t>
+      </w:r>
+      <w:proofErr w:type="spellStart"/>
+      <w:r>
+        <w:rPr>
+          <w:rFonts w:asciiTheme="minorHAnsi" w:hAnsiTheme="minorHAnsi" w:cstheme="minorHAnsi"/>
+          <w:color w:val="000000"/>
+          <w:sz w:val="22"/>
+          <w:szCs w:val="22"/>
+        </w:rPr>
+        <w:t>venn</w:t>
+      </w:r>
+      <w:proofErr w:type="spellEnd"/>
+      <w:r>
+        <w:rPr>
+          <w:rFonts w:asciiTheme="minorHAnsi" w:hAnsiTheme="minorHAnsi" w:cstheme="minorHAnsi"/>
+          <w:color w:val="000000"/>
+          <w:sz w:val="22"/>
+          <w:szCs w:val="22"/>
+        </w:rPr>
+        <w:t xml:space="preserve"> diagram?) </w:t>
       </w:r>
     </w:p>
     <w:p>
@@ -1128,26 +1381,26 @@
         <w:spacing w:before="0" w:beforeAutospacing="0" w:after="0" w:afterAutospacing="0"/>
         <w:textAlignment w:val="baseline"/>
         <w:rPr>
-          <w:rFonts w:ascii="Arial" w:hAnsi="Arial" w:cs="Arial"/>
-          <w:color w:val="000000"/>
-          <w:sz w:val="22"/>
-          <w:szCs w:val="22"/>
-        </w:rPr>
-      </w:pPr>
-      <w:r>
-        <w:rPr>
-          <w:rFonts w:ascii="Arial" w:hAnsi="Arial" w:cs="Arial"/>
+          <w:rFonts w:asciiTheme="minorHAnsi" w:hAnsiTheme="minorHAnsi" w:cstheme="minorHAnsi"/>
+          <w:color w:val="000000"/>
+          <w:sz w:val="22"/>
+          <w:szCs w:val="22"/>
+        </w:rPr>
+      </w:pPr>
+      <w:r>
+        <w:rPr>
+          <w:rFonts w:asciiTheme="minorHAnsi" w:hAnsiTheme="minorHAnsi" w:cstheme="minorHAnsi"/>
           <w:color w:val="000000"/>
           <w:sz w:val="22"/>
           <w:szCs w:val="22"/>
         </w:rPr>
         <w:t>Canva (</w:t>
       </w:r>
-      <w:hyperlink w:history="1" r:id="rId5">
+      <w:hyperlink r:id="rId8" w:history="1">
         <w:r>
           <w:rPr>
             <w:rStyle w:val="Hyperlink"/>
-            <w:rFonts w:ascii="Arial" w:hAnsi="Arial" w:cs="Arial"/>
+            <w:rFonts w:asciiTheme="minorHAnsi" w:hAnsiTheme="minorHAnsi" w:cstheme="minorHAnsi"/>
             <w:color w:val="1155CC"/>
             <w:sz w:val="22"/>
             <w:szCs w:val="22"/>
@@ -1157,7 +1410,7 @@
       </w:hyperlink>
       <w:r>
         <w:rPr>
-          <w:rFonts w:ascii="Arial" w:hAnsi="Arial" w:cs="Arial"/>
+          <w:rFonts w:asciiTheme="minorHAnsi" w:hAnsiTheme="minorHAnsi" w:cstheme="minorHAnsi"/>
           <w:color w:val="000000"/>
           <w:sz w:val="22"/>
           <w:szCs w:val="22"/>
@@ -1176,15 +1429,15 @@
         <w:ind w:left="1080"/>
         <w:textAlignment w:val="baseline"/>
         <w:rPr>
-          <w:rFonts w:ascii="Verdana" w:hAnsi="Verdana"/>
-          <w:color w:val="000000"/>
-          <w:sz w:val="22"/>
-          <w:szCs w:val="22"/>
-        </w:rPr>
-      </w:pPr>
-      <w:r>
-        <w:rPr>
-          <w:rFonts w:ascii="Arial" w:hAnsi="Arial" w:cs="Arial"/>
+          <w:rFonts w:asciiTheme="minorHAnsi" w:hAnsiTheme="minorHAnsi" w:cstheme="minorHAnsi"/>
+          <w:color w:val="000000"/>
+          <w:sz w:val="22"/>
+          <w:szCs w:val="22"/>
+        </w:rPr>
+      </w:pPr>
+      <w:r>
+        <w:rPr>
+          <w:rFonts w:asciiTheme="minorHAnsi" w:hAnsiTheme="minorHAnsi" w:cstheme="minorHAnsi"/>
           <w:color w:val="000000"/>
           <w:sz w:val="22"/>
           <w:szCs w:val="22"/>
@@ -1202,15 +1455,15 @@
         <w:spacing w:before="0" w:beforeAutospacing="0" w:after="0" w:afterAutospacing="0"/>
         <w:textAlignment w:val="baseline"/>
         <w:rPr>
-          <w:rFonts w:ascii="Arial" w:hAnsi="Arial" w:cs="Arial"/>
-          <w:color w:val="000000"/>
-          <w:sz w:val="22"/>
-          <w:szCs w:val="22"/>
-        </w:rPr>
-      </w:pPr>
-      <w:r>
-        <w:rPr>
-          <w:rFonts w:ascii="Arial" w:hAnsi="Arial" w:cs="Arial"/>
+          <w:rFonts w:asciiTheme="minorHAnsi" w:hAnsiTheme="minorHAnsi" w:cstheme="minorHAnsi"/>
+          <w:color w:val="000000"/>
+          <w:sz w:val="22"/>
+          <w:szCs w:val="22"/>
+        </w:rPr>
+      </w:pPr>
+      <w:r>
+        <w:rPr>
+          <w:rFonts w:asciiTheme="minorHAnsi" w:hAnsiTheme="minorHAnsi" w:cstheme="minorHAnsi"/>
           <w:color w:val="000000"/>
           <w:sz w:val="22"/>
           <w:szCs w:val="22"/>
@@ -1228,15 +1481,15 @@
         <w:spacing w:before="0" w:beforeAutospacing="0" w:after="0" w:afterAutospacing="0"/>
         <w:textAlignment w:val="baseline"/>
         <w:rPr>
-          <w:rFonts w:ascii="Arial" w:hAnsi="Arial" w:cs="Arial"/>
-          <w:color w:val="000000"/>
-          <w:sz w:val="22"/>
-          <w:szCs w:val="22"/>
-        </w:rPr>
-      </w:pPr>
-      <w:r>
-        <w:rPr>
-          <w:rFonts w:ascii="Arial" w:hAnsi="Arial" w:cs="Arial"/>
+          <w:rFonts w:asciiTheme="minorHAnsi" w:hAnsiTheme="minorHAnsi" w:cstheme="minorHAnsi"/>
+          <w:color w:val="000000"/>
+          <w:sz w:val="22"/>
+          <w:szCs w:val="22"/>
+        </w:rPr>
+      </w:pPr>
+      <w:r>
+        <w:rPr>
+          <w:rFonts w:asciiTheme="minorHAnsi" w:hAnsiTheme="minorHAnsi" w:cstheme="minorHAnsi"/>
           <w:color w:val="000000"/>
           <w:sz w:val="22"/>
           <w:szCs w:val="22"/>
@@ -1255,15 +1508,15 @@
         <w:ind w:left="1080"/>
         <w:textAlignment w:val="baseline"/>
         <w:rPr>
-          <w:rFonts w:ascii="Arial" w:hAnsi="Arial" w:cs="Arial"/>
-          <w:color w:val="000000"/>
-          <w:sz w:val="22"/>
-          <w:szCs w:val="22"/>
-        </w:rPr>
-      </w:pPr>
-      <w:r>
-        <w:rPr>
-          <w:rFonts w:ascii="Arial" w:hAnsi="Arial" w:cs="Arial"/>
+          <w:rFonts w:asciiTheme="minorHAnsi" w:hAnsiTheme="minorHAnsi" w:cstheme="minorHAnsi"/>
+          <w:color w:val="000000"/>
+          <w:sz w:val="22"/>
+          <w:szCs w:val="22"/>
+        </w:rPr>
+      </w:pPr>
+      <w:r>
+        <w:rPr>
+          <w:rFonts w:asciiTheme="minorHAnsi" w:hAnsiTheme="minorHAnsi" w:cstheme="minorHAnsi"/>
           <w:color w:val="000000"/>
           <w:sz w:val="22"/>
           <w:szCs w:val="22"/>
@@ -1281,15 +1534,15 @@
         <w:spacing w:before="0" w:beforeAutospacing="0" w:after="0" w:afterAutospacing="0"/>
         <w:textAlignment w:val="baseline"/>
         <w:rPr>
-          <w:rFonts w:ascii="Arial" w:hAnsi="Arial" w:cs="Arial"/>
-          <w:color w:val="000000"/>
-          <w:sz w:val="22"/>
-          <w:szCs w:val="22"/>
-        </w:rPr>
-      </w:pPr>
-      <w:r>
-        <w:rPr>
-          <w:rFonts w:ascii="Arial" w:hAnsi="Arial" w:cs="Arial"/>
+          <w:rFonts w:asciiTheme="minorHAnsi" w:hAnsiTheme="minorHAnsi" w:cstheme="minorHAnsi"/>
+          <w:color w:val="000000"/>
+          <w:sz w:val="22"/>
+          <w:szCs w:val="22"/>
+        </w:rPr>
+      </w:pPr>
+      <w:r>
+        <w:rPr>
+          <w:rFonts w:asciiTheme="minorHAnsi" w:hAnsiTheme="minorHAnsi" w:cstheme="minorHAnsi"/>
           <w:color w:val="000000"/>
           <w:sz w:val="22"/>
           <w:szCs w:val="22"/>
@@ -1298,7 +1551,7 @@
       </w:r>
       <w:r>
         <w:rPr>
-          <w:rFonts w:ascii="Arial" w:hAnsi="Arial" w:cs="Arial"/>
+          <w:rFonts w:asciiTheme="minorHAnsi" w:hAnsiTheme="minorHAnsi" w:cstheme="minorHAnsi"/>
           <w:color w:val="000000"/>
           <w:sz w:val="17"/>
           <w:szCs w:val="17"/>
@@ -1308,7 +1561,7 @@
       </w:r>
       <w:r>
         <w:rPr>
-          <w:rFonts w:ascii="Arial" w:hAnsi="Arial" w:cs="Arial"/>
+          <w:rFonts w:asciiTheme="minorHAnsi" w:hAnsiTheme="minorHAnsi" w:cstheme="minorHAnsi"/>
           <w:color w:val="000000"/>
           <w:sz w:val="22"/>
           <w:szCs w:val="22"/>
@@ -1326,15 +1579,15 @@
         <w:spacing w:before="0" w:beforeAutospacing="0" w:after="0" w:afterAutospacing="0"/>
         <w:textAlignment w:val="baseline"/>
         <w:rPr>
-          <w:rFonts w:ascii="Arial" w:hAnsi="Arial" w:cs="Arial"/>
-          <w:color w:val="000000"/>
-          <w:sz w:val="22"/>
-          <w:szCs w:val="22"/>
-        </w:rPr>
-      </w:pPr>
-      <w:r>
-        <w:rPr>
-          <w:rFonts w:ascii="Arial" w:hAnsi="Arial" w:cs="Arial"/>
+          <w:rFonts w:asciiTheme="minorHAnsi" w:hAnsiTheme="minorHAnsi" w:cstheme="minorHAnsi"/>
+          <w:color w:val="000000"/>
+          <w:sz w:val="22"/>
+          <w:szCs w:val="22"/>
+        </w:rPr>
+      </w:pPr>
+      <w:r>
+        <w:rPr>
+          <w:rFonts w:asciiTheme="minorHAnsi" w:hAnsiTheme="minorHAnsi" w:cstheme="minorHAnsi"/>
           <w:color w:val="000000"/>
           <w:sz w:val="22"/>
           <w:szCs w:val="22"/>
@@ -1352,15 +1605,15 @@
         <w:spacing w:before="0" w:beforeAutospacing="0" w:after="0" w:afterAutospacing="0"/>
         <w:textAlignment w:val="baseline"/>
         <w:rPr>
-          <w:rFonts w:ascii="Arial" w:hAnsi="Arial" w:cs="Arial"/>
-          <w:color w:val="000000"/>
-          <w:sz w:val="22"/>
-          <w:szCs w:val="22"/>
-        </w:rPr>
-      </w:pPr>
-      <w:r>
-        <w:rPr>
-          <w:rFonts w:ascii="Arial" w:hAnsi="Arial" w:cs="Arial"/>
+          <w:rFonts w:asciiTheme="minorHAnsi" w:hAnsiTheme="minorHAnsi" w:cstheme="minorHAnsi"/>
+          <w:color w:val="000000"/>
+          <w:sz w:val="22"/>
+          <w:szCs w:val="22"/>
+        </w:rPr>
+      </w:pPr>
+      <w:r>
+        <w:rPr>
+          <w:rFonts w:asciiTheme="minorHAnsi" w:hAnsiTheme="minorHAnsi" w:cstheme="minorHAnsi"/>
           <w:color w:val="000000"/>
           <w:sz w:val="22"/>
           <w:szCs w:val="22"/>
@@ -1378,15 +1631,15 @@
         <w:spacing w:before="0" w:beforeAutospacing="0" w:after="0" w:afterAutospacing="0"/>
         <w:textAlignment w:val="baseline"/>
         <w:rPr>
-          <w:rFonts w:ascii="Arial" w:hAnsi="Arial" w:cs="Arial"/>
-          <w:color w:val="000000"/>
-          <w:sz w:val="22"/>
-          <w:szCs w:val="22"/>
-        </w:rPr>
-      </w:pPr>
-      <w:r>
-        <w:rPr>
-          <w:rFonts w:ascii="Arial" w:hAnsi="Arial" w:cs="Arial"/>
+          <w:rFonts w:asciiTheme="minorHAnsi" w:hAnsiTheme="minorHAnsi" w:cstheme="minorHAnsi"/>
+          <w:color w:val="000000"/>
+          <w:sz w:val="22"/>
+          <w:szCs w:val="22"/>
+        </w:rPr>
+      </w:pPr>
+      <w:r>
+        <w:rPr>
+          <w:rFonts w:asciiTheme="minorHAnsi" w:hAnsiTheme="minorHAnsi" w:cstheme="minorHAnsi"/>
           <w:color w:val="000000"/>
           <w:sz w:val="22"/>
           <w:szCs w:val="22"/>
@@ -1404,15 +1657,15 @@
         <w:spacing w:before="0" w:beforeAutospacing="0" w:after="0" w:afterAutospacing="0"/>
         <w:textAlignment w:val="baseline"/>
         <w:rPr>
-          <w:rFonts w:ascii="Arial" w:hAnsi="Arial" w:cs="Arial"/>
-          <w:color w:val="000000"/>
-          <w:sz w:val="22"/>
-          <w:szCs w:val="22"/>
-        </w:rPr>
-      </w:pPr>
-      <w:r>
-        <w:rPr>
-          <w:rFonts w:ascii="Arial" w:hAnsi="Arial" w:cs="Arial"/>
+          <w:rFonts w:asciiTheme="minorHAnsi" w:hAnsiTheme="minorHAnsi" w:cstheme="minorHAnsi"/>
+          <w:color w:val="000000"/>
+          <w:sz w:val="22"/>
+          <w:szCs w:val="22"/>
+        </w:rPr>
+      </w:pPr>
+      <w:r>
+        <w:rPr>
+          <w:rFonts w:asciiTheme="minorHAnsi" w:hAnsiTheme="minorHAnsi" w:cstheme="minorHAnsi"/>
           <w:color w:val="000000"/>
           <w:sz w:val="22"/>
           <w:szCs w:val="22"/>
@@ -1430,15 +1683,15 @@
         <w:spacing w:before="0" w:beforeAutospacing="0" w:after="0" w:afterAutospacing="0"/>
         <w:textAlignment w:val="baseline"/>
         <w:rPr>
-          <w:rFonts w:ascii="Arial" w:hAnsi="Arial" w:cs="Arial"/>
-          <w:color w:val="000000"/>
-          <w:sz w:val="22"/>
-          <w:szCs w:val="22"/>
-        </w:rPr>
-      </w:pPr>
-      <w:r>
-        <w:rPr>
-          <w:rFonts w:ascii="Arial" w:hAnsi="Arial" w:cs="Arial"/>
+          <w:rFonts w:asciiTheme="minorHAnsi" w:hAnsiTheme="minorHAnsi" w:cstheme="minorHAnsi"/>
+          <w:color w:val="000000"/>
+          <w:sz w:val="22"/>
+          <w:szCs w:val="22"/>
+        </w:rPr>
+      </w:pPr>
+      <w:r>
+        <w:rPr>
+          <w:rFonts w:asciiTheme="minorHAnsi" w:hAnsiTheme="minorHAnsi" w:cstheme="minorHAnsi"/>
           <w:color w:val="000000"/>
           <w:sz w:val="22"/>
           <w:szCs w:val="22"/>
@@ -1456,21 +1709,32 @@
         <w:spacing w:before="0" w:beforeAutospacing="0" w:after="0" w:afterAutospacing="0"/>
         <w:textAlignment w:val="baseline"/>
         <w:rPr>
-          <w:rFonts w:ascii="Arial" w:hAnsi="Arial" w:cs="Arial"/>
-          <w:color w:val="000000"/>
-          <w:sz w:val="22"/>
-          <w:szCs w:val="22"/>
-        </w:rPr>
-      </w:pPr>
-      <w:r>
-        <w:rPr>
-          <w:rFonts w:ascii="Arial" w:hAnsi="Arial" w:cs="Arial"/>
-          <w:color w:val="000000"/>
-          <w:sz w:val="22"/>
-          <w:szCs w:val="22"/>
-        </w:rPr>
-        <w:t>Website: layout, html/css</w:t>
-      </w:r>
+          <w:rFonts w:asciiTheme="minorHAnsi" w:hAnsiTheme="minorHAnsi" w:cstheme="minorHAnsi"/>
+          <w:color w:val="000000"/>
+          <w:sz w:val="22"/>
+          <w:szCs w:val="22"/>
+        </w:rPr>
+      </w:pPr>
+      <w:r>
+        <w:rPr>
+          <w:rFonts w:asciiTheme="minorHAnsi" w:hAnsiTheme="minorHAnsi" w:cstheme="minorHAnsi"/>
+          <w:color w:val="000000"/>
+          <w:sz w:val="22"/>
+          <w:szCs w:val="22"/>
+        </w:rPr>
+        <w:t>Website: layout, html/</w:t>
+      </w:r>
+      <w:proofErr w:type="spellStart"/>
+      <w:r>
+        <w:rPr>
+          <w:rFonts w:asciiTheme="minorHAnsi" w:hAnsiTheme="minorHAnsi" w:cstheme="minorHAnsi"/>
+          <w:color w:val="000000"/>
+          <w:sz w:val="22"/>
+          <w:szCs w:val="22"/>
+        </w:rPr>
+        <w:t>css</w:t>
+      </w:r>
+      <w:proofErr w:type="spellEnd"/>
     </w:p>
     <w:p>
       <w:pPr>
@@ -1482,15 +1746,15 @@
         <w:spacing w:before="0" w:beforeAutospacing="0" w:after="0" w:afterAutospacing="0"/>
         <w:textAlignment w:val="baseline"/>
         <w:rPr>
-          <w:rFonts w:ascii="Arial" w:hAnsi="Arial" w:cs="Arial"/>
-          <w:color w:val="000000"/>
-          <w:sz w:val="22"/>
-          <w:szCs w:val="22"/>
-        </w:rPr>
-      </w:pPr>
-      <w:r>
-        <w:rPr>
-          <w:rFonts w:ascii="Arial" w:hAnsi="Arial" w:cs="Arial"/>
+          <w:rFonts w:asciiTheme="minorHAnsi" w:hAnsiTheme="minorHAnsi" w:cstheme="minorHAnsi"/>
+          <w:color w:val="000000"/>
+          <w:sz w:val="22"/>
+          <w:szCs w:val="22"/>
+        </w:rPr>
+      </w:pPr>
+      <w:r>
+        <w:rPr>
+          <w:rFonts w:asciiTheme="minorHAnsi" w:hAnsiTheme="minorHAnsi" w:cstheme="minorHAnsi"/>
           <w:color w:val="000000"/>
           <w:sz w:val="22"/>
           <w:szCs w:val="22"/>
@@ -1509,15 +1773,15 @@
         <w:ind w:left="1800"/>
         <w:textAlignment w:val="baseline"/>
         <w:rPr>
-          <w:rFonts w:ascii="Arial" w:hAnsi="Arial" w:cs="Arial"/>
-          <w:color w:val="000000"/>
-          <w:sz w:val="22"/>
-          <w:szCs w:val="22"/>
-        </w:rPr>
-      </w:pPr>
-      <w:r>
-        <w:rPr>
-          <w:rFonts w:ascii="Arial" w:hAnsi="Arial" w:cs="Arial"/>
+          <w:rFonts w:asciiTheme="minorHAnsi" w:hAnsiTheme="minorHAnsi" w:cstheme="minorHAnsi"/>
+          <w:color w:val="000000"/>
+          <w:sz w:val="22"/>
+          <w:szCs w:val="22"/>
+        </w:rPr>
+      </w:pPr>
+      <w:r>
+        <w:rPr>
+          <w:rFonts w:asciiTheme="minorHAnsi" w:hAnsiTheme="minorHAnsi" w:cstheme="minorHAnsi"/>
           <w:color w:val="000000"/>
           <w:sz w:val="22"/>
           <w:szCs w:val="22"/>
@@ -1536,15 +1800,15 @@
         <w:ind w:left="1800"/>
         <w:textAlignment w:val="baseline"/>
         <w:rPr>
-          <w:rFonts w:ascii="Verdana" w:hAnsi="Verdana"/>
-          <w:color w:val="000000"/>
-          <w:sz w:val="22"/>
-          <w:szCs w:val="22"/>
-        </w:rPr>
-      </w:pPr>
-      <w:r>
-        <w:rPr>
-          <w:rFonts w:ascii="Arial" w:hAnsi="Arial" w:cs="Arial"/>
+          <w:rFonts w:asciiTheme="minorHAnsi" w:hAnsiTheme="minorHAnsi" w:cstheme="minorHAnsi"/>
+          <w:color w:val="000000"/>
+          <w:sz w:val="22"/>
+          <w:szCs w:val="22"/>
+        </w:rPr>
+      </w:pPr>
+      <w:r>
+        <w:rPr>
+          <w:rFonts w:asciiTheme="minorHAnsi" w:hAnsiTheme="minorHAnsi" w:cstheme="minorHAnsi"/>
           <w:color w:val="000000"/>
           <w:sz w:val="22"/>
           <w:szCs w:val="22"/>
@@ -1553,7 +1817,7 @@
       </w:r>
       <w:r>
         <w:rPr>
-          <w:rFonts w:ascii="Arial" w:hAnsi="Arial" w:cs="Arial"/>
+          <w:rFonts w:asciiTheme="minorHAnsi" w:hAnsiTheme="minorHAnsi" w:cstheme="minorHAnsi"/>
           <w:b/>
           <w:bCs/>
           <w:color w:val="000000"/>
@@ -1564,7 +1828,7 @@
       </w:r>
       <w:r>
         <w:rPr>
-          <w:rFonts w:ascii="Arial" w:hAnsi="Arial" w:cs="Arial"/>
+          <w:rFonts w:asciiTheme="minorHAnsi" w:hAnsiTheme="minorHAnsi" w:cstheme="minorHAnsi"/>
           <w:color w:val="000000"/>
           <w:sz w:val="22"/>
           <w:szCs w:val="22"/>
@@ -1578,10 +1842,13 @@
         <w:shd w:val="clear" w:color="auto" w:fill="FFFFFF"/>
         <w:spacing w:before="0" w:beforeAutospacing="0" w:after="0" w:afterAutospacing="0"/>
         <w:ind w:left="1440"/>
-      </w:pPr>
-      <w:r>
-        <w:rPr>
-          <w:rFonts w:ascii="Arial" w:hAnsi="Arial" w:cs="Arial"/>
+        <w:rPr>
+          <w:rFonts w:asciiTheme="minorHAnsi" w:hAnsiTheme="minorHAnsi" w:cstheme="minorHAnsi"/>
+        </w:rPr>
+      </w:pPr>
+      <w:r>
+        <w:rPr>
+          <w:rFonts w:asciiTheme="minorHAnsi" w:hAnsiTheme="minorHAnsi" w:cstheme="minorHAnsi"/>
           <w:color w:val="000000"/>
           <w:sz w:val="22"/>
           <w:szCs w:val="22"/>
@@ -1594,10 +1861,13 @@
         <w:pStyle w:val="NormalWeb"/>
         <w:shd w:val="clear" w:color="auto" w:fill="FFFFFF"/>
         <w:spacing w:before="0" w:beforeAutospacing="0" w:after="0" w:afterAutospacing="0"/>
-      </w:pPr>
-      <w:r>
-        <w:rPr>
-          <w:rFonts w:ascii="Arial" w:hAnsi="Arial" w:cs="Arial"/>
+        <w:rPr>
+          <w:rFonts w:asciiTheme="minorHAnsi" w:hAnsiTheme="minorHAnsi" w:cstheme="minorHAnsi"/>
+        </w:rPr>
+      </w:pPr>
+      <w:r>
+        <w:rPr>
+          <w:rFonts w:asciiTheme="minorHAnsi" w:hAnsiTheme="minorHAnsi" w:cstheme="minorHAnsi"/>
           <w:color w:val="000000"/>
           <w:sz w:val="28"/>
           <w:szCs w:val="28"/>
@@ -1616,20 +1886,38 @@
         <w:ind w:left="1080"/>
         <w:textAlignment w:val="baseline"/>
         <w:rPr>
-          <w:rFonts w:ascii="Arial" w:hAnsi="Arial" w:cs="Arial"/>
-          <w:color w:val="000000"/>
-          <w:sz w:val="22"/>
-          <w:szCs w:val="22"/>
-        </w:rPr>
-      </w:pPr>
-      <w:r>
-        <w:rPr>
-          <w:rFonts w:ascii="Arial" w:hAnsi="Arial" w:cs="Arial"/>
-          <w:color w:val="000000"/>
-          <w:sz w:val="22"/>
-          <w:szCs w:val="22"/>
-        </w:rPr>
-        <w:t>Next meeting scheduled, new agenda documentation created. </w:t>
+          <w:rFonts w:asciiTheme="minorHAnsi" w:hAnsiTheme="minorHAnsi" w:cstheme="minorHAnsi"/>
+          <w:color w:val="000000"/>
+          <w:sz w:val="22"/>
+          <w:szCs w:val="22"/>
+        </w:rPr>
+      </w:pPr>
+      <w:r>
+        <w:rPr>
+          <w:rFonts w:asciiTheme="minorHAnsi" w:hAnsiTheme="minorHAnsi" w:cstheme="minorHAnsi"/>
+          <w:color w:val="000000"/>
+          <w:sz w:val="22"/>
+          <w:szCs w:val="22"/>
+        </w:rPr>
+        <w:t>Next meeting scheduled</w:t>
+      </w:r>
+      <w:r>
+        <w:rPr>
+          <w:rFonts w:asciiTheme="minorHAnsi" w:hAnsiTheme="minorHAnsi" w:cstheme="minorHAnsi"/>
+          <w:color w:val="000000"/>
+          <w:sz w:val="22"/>
+          <w:szCs w:val="22"/>
+        </w:rPr>
+        <w:t xml:space="preserve">: </w:t>
+      </w:r>
+      <w:r>
+        <w:rPr>
+          <w:rFonts w:asciiTheme="minorHAnsi" w:hAnsiTheme="minorHAnsi" w:cstheme="minorHAnsi"/>
+          <w:color w:val="000000"/>
+          <w:sz w:val="22"/>
+          <w:szCs w:val="22"/>
+        </w:rPr>
+        <w:t>new agenda documentation created. </w:t>
       </w:r>
     </w:p>
     <w:p>
@@ -1643,15 +1931,15 @@
         <w:ind w:left="1080"/>
         <w:textAlignment w:val="baseline"/>
         <w:rPr>
-          <w:rFonts w:ascii="Verdana" w:hAnsi="Verdana"/>
-          <w:color w:val="000000"/>
-          <w:sz w:val="22"/>
-          <w:szCs w:val="22"/>
-        </w:rPr>
-      </w:pPr>
-      <w:r>
-        <w:rPr>
-          <w:rFonts w:ascii="Arial" w:hAnsi="Arial" w:cs="Arial"/>
+          <w:rFonts w:asciiTheme="minorHAnsi" w:hAnsiTheme="minorHAnsi" w:cstheme="minorHAnsi"/>
+          <w:color w:val="000000"/>
+          <w:sz w:val="22"/>
+          <w:szCs w:val="22"/>
+        </w:rPr>
+      </w:pPr>
+      <w:r>
+        <w:rPr>
+          <w:rFonts w:asciiTheme="minorHAnsi" w:hAnsiTheme="minorHAnsi" w:cstheme="minorHAnsi"/>
           <w:color w:val="000000"/>
           <w:sz w:val="22"/>
           <w:szCs w:val="22"/>
@@ -1665,10 +1953,13 @@
         <w:shd w:val="clear" w:color="auto" w:fill="FFFFFF"/>
         <w:spacing w:before="0" w:beforeAutospacing="0" w:after="0" w:afterAutospacing="0"/>
         <w:ind w:left="720"/>
-      </w:pPr>
-      <w:r>
-        <w:rPr>
-          <w:rFonts w:ascii="Arial" w:hAnsi="Arial" w:cs="Arial"/>
+        <w:rPr>
+          <w:rFonts w:asciiTheme="minorHAnsi" w:hAnsiTheme="minorHAnsi" w:cstheme="minorHAnsi"/>
+        </w:rPr>
+      </w:pPr>
+      <w:r>
+        <w:rPr>
+          <w:rFonts w:asciiTheme="minorHAnsi" w:hAnsiTheme="minorHAnsi" w:cstheme="minorHAnsi"/>
           <w:color w:val="000000"/>
           <w:sz w:val="22"/>
           <w:szCs w:val="22"/>
@@ -1681,10 +1972,13 @@
         <w:pStyle w:val="NormalWeb"/>
         <w:shd w:val="clear" w:color="auto" w:fill="FFFFFF"/>
         <w:spacing w:before="0" w:beforeAutospacing="0" w:after="0" w:afterAutospacing="0"/>
-      </w:pPr>
-      <w:r>
-        <w:rPr>
-          <w:rFonts w:ascii="Arial" w:hAnsi="Arial" w:cs="Arial"/>
+        <w:rPr>
+          <w:rFonts w:asciiTheme="minorHAnsi" w:hAnsiTheme="minorHAnsi" w:cstheme="minorHAnsi"/>
+        </w:rPr>
+      </w:pPr>
+      <w:r>
+        <w:rPr>
+          <w:rFonts w:asciiTheme="minorHAnsi" w:hAnsiTheme="minorHAnsi" w:cstheme="minorHAnsi"/>
           <w:color w:val="000000"/>
           <w:sz w:val="28"/>
           <w:szCs w:val="28"/>
@@ -1693,7 +1987,7 @@
       </w:r>
       <w:r>
         <w:rPr>
-          <w:rFonts w:ascii="Arial" w:hAnsi="Arial" w:cs="Arial"/>
+          <w:rFonts w:asciiTheme="minorHAnsi" w:hAnsiTheme="minorHAnsi" w:cstheme="minorHAnsi"/>
           <w:color w:val="000000"/>
           <w:sz w:val="22"/>
           <w:szCs w:val="22"/>
@@ -1712,15 +2006,15 @@
         <w:ind w:left="1080"/>
         <w:textAlignment w:val="baseline"/>
         <w:rPr>
-          <w:rFonts w:ascii="Arial" w:hAnsi="Arial" w:cs="Arial"/>
-          <w:color w:val="000000"/>
-          <w:sz w:val="22"/>
-          <w:szCs w:val="22"/>
-        </w:rPr>
-      </w:pPr>
-      <w:r>
-        <w:rPr>
-          <w:rFonts w:ascii="Arial" w:hAnsi="Arial" w:cs="Arial"/>
+          <w:rFonts w:asciiTheme="minorHAnsi" w:hAnsiTheme="minorHAnsi" w:cstheme="minorHAnsi"/>
+          <w:color w:val="000000"/>
+          <w:sz w:val="22"/>
+          <w:szCs w:val="22"/>
+        </w:rPr>
+      </w:pPr>
+      <w:r>
+        <w:rPr>
+          <w:rFonts w:asciiTheme="minorHAnsi" w:hAnsiTheme="minorHAnsi" w:cstheme="minorHAnsi"/>
           <w:color w:val="000000"/>
           <w:sz w:val="22"/>
           <w:szCs w:val="22"/>
@@ -1739,15 +2033,15 @@
         <w:ind w:left="1080"/>
         <w:textAlignment w:val="baseline"/>
         <w:rPr>
-          <w:rFonts w:ascii="Verdana" w:hAnsi="Verdana"/>
-          <w:color w:val="000000"/>
-          <w:sz w:val="22"/>
-          <w:szCs w:val="22"/>
-        </w:rPr>
-      </w:pPr>
-      <w:r>
-        <w:rPr>
-          <w:rFonts w:ascii="Arial" w:hAnsi="Arial" w:cs="Arial"/>
+          <w:rFonts w:asciiTheme="minorHAnsi" w:hAnsiTheme="minorHAnsi" w:cstheme="minorHAnsi"/>
+          <w:color w:val="000000"/>
+          <w:sz w:val="22"/>
+          <w:szCs w:val="22"/>
+        </w:rPr>
+      </w:pPr>
+      <w:r>
+        <w:rPr>
+          <w:rFonts w:asciiTheme="minorHAnsi" w:hAnsiTheme="minorHAnsi" w:cstheme="minorHAnsi"/>
           <w:color w:val="000000"/>
           <w:sz w:val="22"/>
           <w:szCs w:val="22"/>
@@ -1766,20 +2060,31 @@
         <w:ind w:left="1080"/>
         <w:textAlignment w:val="baseline"/>
         <w:rPr>
-          <w:rFonts w:ascii="Verdana" w:hAnsi="Verdana"/>
-          <w:color w:val="000000"/>
-          <w:sz w:val="22"/>
-          <w:szCs w:val="22"/>
-        </w:rPr>
-      </w:pPr>
-      <w:r>
-        <w:rPr>
-          <w:rFonts w:ascii="Arial" w:hAnsi="Arial" w:cs="Arial"/>
-          <w:color w:val="000000"/>
-          <w:sz w:val="22"/>
-          <w:szCs w:val="22"/>
-        </w:rPr>
-        <w:t>css documents to be uploaded to Teams (everyone)</w:t>
+          <w:rFonts w:asciiTheme="minorHAnsi" w:hAnsiTheme="minorHAnsi" w:cstheme="minorHAnsi"/>
+          <w:color w:val="000000"/>
+          <w:sz w:val="22"/>
+          <w:szCs w:val="22"/>
+        </w:rPr>
+      </w:pPr>
+      <w:proofErr w:type="spellStart"/>
+      <w:r>
+        <w:rPr>
+          <w:rFonts w:asciiTheme="minorHAnsi" w:hAnsiTheme="minorHAnsi" w:cstheme="minorHAnsi"/>
+          <w:color w:val="000000"/>
+          <w:sz w:val="22"/>
+          <w:szCs w:val="22"/>
+        </w:rPr>
+        <w:t>css</w:t>
+      </w:r>
+      <w:proofErr w:type="spellEnd"/>
+      <w:r>
+        <w:rPr>
+          <w:rFonts w:asciiTheme="minorHAnsi" w:hAnsiTheme="minorHAnsi" w:cstheme="minorHAnsi"/>
+          <w:color w:val="000000"/>
+          <w:sz w:val="22"/>
+          <w:szCs w:val="22"/>
+        </w:rPr>
+        <w:t xml:space="preserve"> documents to be uploaded to Teams (everyone)</w:t>
       </w:r>
     </w:p>
     <w:p>
@@ -1793,15 +2098,15 @@
         <w:ind w:left="1080"/>
         <w:textAlignment w:val="baseline"/>
         <w:rPr>
-          <w:rFonts w:ascii="Verdana" w:hAnsi="Verdana"/>
-          <w:color w:val="000000"/>
-          <w:sz w:val="22"/>
-          <w:szCs w:val="22"/>
-        </w:rPr>
-      </w:pPr>
-      <w:r>
-        <w:rPr>
-          <w:rFonts w:ascii="Arial" w:hAnsi="Arial" w:cs="Arial"/>
+          <w:rFonts w:asciiTheme="minorHAnsi" w:hAnsiTheme="minorHAnsi" w:cstheme="minorHAnsi"/>
+          <w:color w:val="000000"/>
+          <w:sz w:val="22"/>
+          <w:szCs w:val="22"/>
+        </w:rPr>
+      </w:pPr>
+      <w:r>
+        <w:rPr>
+          <w:rFonts w:asciiTheme="minorHAnsi" w:hAnsiTheme="minorHAnsi" w:cstheme="minorHAnsi"/>
           <w:color w:val="000000"/>
           <w:sz w:val="22"/>
           <w:szCs w:val="22"/>
@@ -1820,15 +2125,15 @@
         <w:ind w:left="1080"/>
         <w:textAlignment w:val="baseline"/>
         <w:rPr>
-          <w:rFonts w:ascii="Arial" w:hAnsi="Arial" w:cs="Arial"/>
-          <w:color w:val="000000"/>
-          <w:sz w:val="22"/>
-          <w:szCs w:val="22"/>
-        </w:rPr>
-      </w:pPr>
-      <w:r>
-        <w:rPr>
-          <w:rFonts w:ascii="Arial" w:hAnsi="Arial" w:cs="Arial"/>
+          <w:rFonts w:asciiTheme="minorHAnsi" w:hAnsiTheme="minorHAnsi" w:cstheme="minorHAnsi"/>
+          <w:color w:val="000000"/>
+          <w:sz w:val="22"/>
+          <w:szCs w:val="22"/>
+        </w:rPr>
+      </w:pPr>
+      <w:r>
+        <w:rPr>
+          <w:rFonts w:asciiTheme="minorHAnsi" w:hAnsiTheme="minorHAnsi" w:cstheme="minorHAnsi"/>
           <w:color w:val="000000"/>
           <w:sz w:val="22"/>
           <w:szCs w:val="22"/>
@@ -1847,15 +2152,15 @@
         <w:ind w:left="1080"/>
         <w:textAlignment w:val="baseline"/>
         <w:rPr>
-          <w:rFonts w:ascii="Verdana" w:hAnsi="Verdana"/>
-          <w:color w:val="000000"/>
-          <w:sz w:val="22"/>
-          <w:szCs w:val="22"/>
-        </w:rPr>
-      </w:pPr>
-      <w:r>
-        <w:rPr>
-          <w:rFonts w:ascii="Arial" w:hAnsi="Arial" w:cs="Arial"/>
+          <w:rFonts w:asciiTheme="minorHAnsi" w:hAnsiTheme="minorHAnsi" w:cstheme="minorHAnsi"/>
+          <w:color w:val="000000"/>
+          <w:sz w:val="22"/>
+          <w:szCs w:val="22"/>
+        </w:rPr>
+      </w:pPr>
+      <w:r>
+        <w:rPr>
+          <w:rFonts w:asciiTheme="minorHAnsi" w:hAnsiTheme="minorHAnsi" w:cstheme="minorHAnsi"/>
           <w:color w:val="000000"/>
           <w:sz w:val="22"/>
           <w:szCs w:val="22"/>
@@ -1863,24 +2168,40 @@
         <w:t>Team Profile reduced and added to completed folder (everyone)</w:t>
       </w:r>
     </w:p>
-    <w:p/>
-    <w:p>
-      <w:pPr>
-        <w:pStyle w:val="Normal"/>
-      </w:pPr>
-    </w:p>
-    <w:p>
-      <w:pPr>
-        <w:pStyle w:val="Normal"/>
-      </w:pPr>
-    </w:p>
-    <w:p>
-      <w:pPr>
-        <w:pStyle w:val="Normal"/>
+    <w:p>
+      <w:pPr>
+        <w:spacing w:line="240" w:lineRule="auto"/>
+        <w:rPr>
+          <w:rFonts w:cstheme="minorHAnsi"/>
+        </w:rPr>
+      </w:pPr>
+    </w:p>
+    <w:p>
+      <w:pPr>
+        <w:spacing w:line="240" w:lineRule="auto"/>
+        <w:rPr>
+          <w:rFonts w:cstheme="minorHAnsi"/>
+        </w:rPr>
+      </w:pPr>
+    </w:p>
+    <w:p>
+      <w:pPr>
+        <w:spacing w:line="240" w:lineRule="auto"/>
+        <w:rPr>
+          <w:rFonts w:cstheme="minorHAnsi"/>
+        </w:rPr>
+      </w:pPr>
+    </w:p>
+    <w:p>
+      <w:pPr>
+        <w:spacing w:line="240" w:lineRule="auto"/>
+        <w:rPr>
+          <w:rFonts w:cstheme="minorHAnsi"/>
+        </w:rPr>
       </w:pPr>
     </w:p>
     <w:sectPr>
-      <w:pgSz w:w="11906" w:h="16838" w:orient="portrait"/>
+      <w:pgSz w:w="11906" w:h="16838"/>
       <w:pgMar w:top="1440" w:right="1440" w:bottom="1440" w:left="1440" w:header="708" w:footer="708" w:gutter="0"/>
       <w:cols w:space="708"/>
       <w:docGrid w:linePitch="360"/>
@@ -1890,7 +2211,7 @@
 </file>
 
 <file path=word/numbering.xml><?xml version="1.0" encoding="utf-8"?>
-<w:numbering xmlns:wpc="http://schemas.microsoft.com/office/word/2010/wordprocessingCanvas" xmlns:cx="http://schemas.microsoft.com/office/drawing/2014/chartex" xmlns:cx1="http://schemas.microsoft.com/office/drawing/2015/9/8/chartex" xmlns:cx2="http://schemas.microsoft.com/office/drawing/2015/10/21/chartex" xmlns:cx3="http://schemas.microsoft.com/office/drawing/2016/5/9/chartex" xmlns:cx4="http://schemas.microsoft.com/office/drawing/2016/5/10/chartex" xmlns:cx5="http://schemas.microsoft.com/office/drawing/2016/5/11/chartex" xmlns:cx6="http://schemas.microsoft.com/office/drawing/2016/5/12/chartex" xmlns:cx7="http://schemas.microsoft.com/office/drawing/2016/5/13/chartex" xmlns:cx8="http://schemas.microsoft.com/office/drawing/2016/5/14/chartex" xmlns:mc="http://schemas.openxmlformats.org/markup-compatibility/2006" xmlns:aink="http://schemas.microsoft.com/office/drawing/2016/ink" xmlns:am3d="http://schemas.microsoft.com/office/drawing/2017/model3d" xmlns:o="urn:schemas-microsoft-com:office:office" xmlns:r="http://schemas.openxmlformats.org/officeDocument/2006/relationships" xmlns:m="http://schemas.openxmlformats.org/officeDocument/2006/math" xmlns:v="urn:schemas-microsoft-com:vml" xmlns:wp14="http://schemas.microsoft.com/office/word/2010/wordprocessingDrawing" xmlns:wp="http://schemas.openxmlformats.org/drawingml/2006/wordprocessingDrawing" xmlns:w10="urn:schemas-microsoft-com:office:word" xmlns:w="http://schemas.openxmlformats.org/wordprocessingml/2006/main" xmlns:w14="http://schemas.microsoft.com/office/word/2010/wordml" xmlns:w15="http://schemas.microsoft.com/office/word/2012/wordml" xmlns:w16cex="http://schemas.microsoft.com/office/word/2018/wordml/cex" xmlns:w16cid="http://schemas.microsoft.com/office/word/2016/wordml/cid" xmlns:w16="http://schemas.microsoft.com/office/word/2018/wordml" xmlns:w16se="http://schemas.microsoft.com/office/word/2015/wordml/symex" xmlns:wpg="http://schemas.microsoft.com/office/word/2010/wordprocessingGroup" xmlns:wpi="http://schemas.microsoft.com/office/word/2010/wordprocessingInk" xmlns:wne="http://schemas.microsoft.com/office/word/2006/wordml" xmlns:wps="http://schemas.microsoft.com/office/word/2010/wordprocessingShape" mc:Ignorable="w14 w15 w16se w16cid w16 w16cex wp14">
+<w:numbering xmlns:wpc="http://schemas.microsoft.com/office/word/2010/wordprocessingCanvas" xmlns:cx="http://schemas.microsoft.com/office/drawing/2014/chartex" xmlns:cx1="http://schemas.microsoft.com/office/drawing/2015/9/8/chartex" xmlns:cx2="http://schemas.microsoft.com/office/drawing/2015/10/21/chartex" xmlns:cx3="http://schemas.microsoft.com/office/drawing/2016/5/9/chartex" xmlns:cx4="http://schemas.microsoft.com/office/drawing/2016/5/10/chartex" xmlns:cx5="http://schemas.microsoft.com/office/drawing/2016/5/11/chartex" xmlns:cx6="http://schemas.microsoft.com/office/drawing/2016/5/12/chartex" xmlns:cx7="http://schemas.microsoft.com/office/drawing/2016/5/13/chartex" xmlns:cx8="http://schemas.microsoft.com/office/drawing/2016/5/14/chartex" xmlns:mc="http://schemas.openxmlformats.org/markup-compatibility/2006" xmlns:aink="http://schemas.microsoft.com/office/drawing/2016/ink" xmlns:am3d="http://schemas.microsoft.com/office/drawing/2017/model3d" xmlns:o="urn:schemas-microsoft-com:office:office" xmlns:r="http://schemas.openxmlformats.org/officeDocument/2006/relationships" xmlns:m="http://schemas.openxmlformats.org/officeDocument/2006/math" xmlns:v="urn:schemas-microsoft-com:vml" xmlns:wp14="http://schemas.microsoft.com/office/word/2010/wordprocessingDrawing" xmlns:wp="http://schemas.openxmlformats.org/drawingml/2006/wordprocessingDrawing" xmlns:w10="urn:schemas-microsoft-com:office:word" xmlns:w="http://schemas.openxmlformats.org/wordprocessingml/2006/main" xmlns:w14="http://schemas.microsoft.com/office/word/2010/wordml" xmlns:w15="http://schemas.microsoft.com/office/word/2012/wordml" xmlns:w16cex="http://schemas.microsoft.com/office/word/2018/wordml/cex" xmlns:w16cid="http://schemas.microsoft.com/office/word/2016/wordml/cid" xmlns:w16="http://schemas.microsoft.com/office/word/2018/wordml" xmlns:w16sdtdh="http://schemas.microsoft.com/office/word/2020/wordml/sdtdatahash" xmlns:w16se="http://schemas.microsoft.com/office/word/2015/wordml/symex" xmlns:wpg="http://schemas.microsoft.com/office/word/2010/wordprocessingGroup" xmlns:wpi="http://schemas.microsoft.com/office/word/2010/wordprocessingInk" xmlns:wne="http://schemas.microsoft.com/office/word/2006/wordml" xmlns:wps="http://schemas.microsoft.com/office/word/2010/wordprocessingShape" mc:Ignorable="w14 w15 w16se w16cid w16 w16cex w16sdtdh wp14">
   <w:abstractNum w:abstractNumId="0" w15:restartNumberingAfterBreak="0">
     <w:nsid w:val="0A701233"/>
     <w:multiLevelType w:val="multilevel"/>
@@ -1907,7 +2228,7 @@
         <w:ind w:left="720" w:hanging="360"/>
       </w:pPr>
       <w:rPr>
-        <w:rFonts w:hint="default" w:ascii="Symbol" w:hAnsi="Symbol"/>
+        <w:rFonts w:ascii="Symbol" w:hAnsi="Symbol" w:hint="default"/>
         <w:sz w:val="20"/>
       </w:rPr>
     </w:lvl>
@@ -1923,7 +2244,7 @@
         <w:ind w:left="1440" w:hanging="360"/>
       </w:pPr>
       <w:rPr>
-        <w:rFonts w:hint="default" w:ascii="Courier New" w:hAnsi="Courier New"/>
+        <w:rFonts w:ascii="Courier New" w:hAnsi="Courier New" w:hint="default"/>
         <w:sz w:val="20"/>
       </w:rPr>
     </w:lvl>
@@ -1939,7 +2260,7 @@
         <w:ind w:left="2160" w:hanging="360"/>
       </w:pPr>
       <w:rPr>
-        <w:rFonts w:hint="default" w:ascii="Wingdings" w:hAnsi="Wingdings"/>
+        <w:rFonts w:ascii="Wingdings" w:hAnsi="Wingdings" w:hint="default"/>
         <w:sz w:val="20"/>
       </w:rPr>
     </w:lvl>
@@ -1955,7 +2276,7 @@
         <w:ind w:left="2880" w:hanging="360"/>
       </w:pPr>
       <w:rPr>
-        <w:rFonts w:hint="default" w:ascii="Wingdings" w:hAnsi="Wingdings"/>
+        <w:rFonts w:ascii="Wingdings" w:hAnsi="Wingdings" w:hint="default"/>
         <w:sz w:val="20"/>
       </w:rPr>
     </w:lvl>
@@ -1971,7 +2292,7 @@
         <w:ind w:left="3600" w:hanging="360"/>
       </w:pPr>
       <w:rPr>
-        <w:rFonts w:hint="default" w:ascii="Wingdings" w:hAnsi="Wingdings"/>
+        <w:rFonts w:ascii="Wingdings" w:hAnsi="Wingdings" w:hint="default"/>
         <w:sz w:val="20"/>
       </w:rPr>
     </w:lvl>
@@ -1987,7 +2308,7 @@
         <w:ind w:left="4320" w:hanging="360"/>
       </w:pPr>
       <w:rPr>
-        <w:rFonts w:hint="default" w:ascii="Wingdings" w:hAnsi="Wingdings"/>
+        <w:rFonts w:ascii="Wingdings" w:hAnsi="Wingdings" w:hint="default"/>
         <w:sz w:val="20"/>
       </w:rPr>
     </w:lvl>
@@ -2003,7 +2324,7 @@
         <w:ind w:left="5040" w:hanging="360"/>
       </w:pPr>
       <w:rPr>
-        <w:rFonts w:hint="default" w:ascii="Wingdings" w:hAnsi="Wingdings"/>
+        <w:rFonts w:ascii="Wingdings" w:hAnsi="Wingdings" w:hint="default"/>
         <w:sz w:val="20"/>
       </w:rPr>
     </w:lvl>
@@ -2019,7 +2340,7 @@
         <w:ind w:left="5760" w:hanging="360"/>
       </w:pPr>
       <w:rPr>
-        <w:rFonts w:hint="default" w:ascii="Wingdings" w:hAnsi="Wingdings"/>
+        <w:rFonts w:ascii="Wingdings" w:hAnsi="Wingdings" w:hint="default"/>
         <w:sz w:val="20"/>
       </w:rPr>
     </w:lvl>
@@ -2035,7 +2356,7 @@
         <w:ind w:left="6480" w:hanging="360"/>
       </w:pPr>
       <w:rPr>
-        <w:rFonts w:hint="default" w:ascii="Wingdings" w:hAnsi="Wingdings"/>
+        <w:rFonts w:ascii="Wingdings" w:hAnsi="Wingdings" w:hint="default"/>
         <w:sz w:val="20"/>
       </w:rPr>
     </w:lvl>
@@ -2056,7 +2377,7 @@
         <w:ind w:left="720" w:hanging="360"/>
       </w:pPr>
       <w:rPr>
-        <w:rFonts w:hint="default" w:ascii="Symbol" w:hAnsi="Symbol"/>
+        <w:rFonts w:ascii="Symbol" w:hAnsi="Symbol" w:hint="default"/>
         <w:sz w:val="20"/>
       </w:rPr>
     </w:lvl>
@@ -2072,7 +2393,7 @@
         <w:ind w:left="1440" w:hanging="360"/>
       </w:pPr>
       <w:rPr>
-        <w:rFonts w:hint="default" w:ascii="Courier New" w:hAnsi="Courier New"/>
+        <w:rFonts w:ascii="Courier New" w:hAnsi="Courier New" w:hint="default"/>
         <w:sz w:val="20"/>
       </w:rPr>
     </w:lvl>
@@ -2088,7 +2409,7 @@
         <w:ind w:left="2160" w:hanging="360"/>
       </w:pPr>
       <w:rPr>
-        <w:rFonts w:hint="default" w:ascii="Wingdings" w:hAnsi="Wingdings"/>
+        <w:rFonts w:ascii="Wingdings" w:hAnsi="Wingdings" w:hint="default"/>
         <w:sz w:val="20"/>
       </w:rPr>
     </w:lvl>
@@ -2104,7 +2425,7 @@
         <w:ind w:left="2880" w:hanging="360"/>
       </w:pPr>
       <w:rPr>
-        <w:rFonts w:hint="default" w:ascii="Wingdings" w:hAnsi="Wingdings"/>
+        <w:rFonts w:ascii="Wingdings" w:hAnsi="Wingdings" w:hint="default"/>
         <w:sz w:val="20"/>
       </w:rPr>
     </w:lvl>
@@ -2120,7 +2441,7 @@
         <w:ind w:left="3600" w:hanging="360"/>
       </w:pPr>
       <w:rPr>
-        <w:rFonts w:hint="default" w:ascii="Wingdings" w:hAnsi="Wingdings"/>
+        <w:rFonts w:ascii="Wingdings" w:hAnsi="Wingdings" w:hint="default"/>
         <w:sz w:val="20"/>
       </w:rPr>
     </w:lvl>
@@ -2136,7 +2457,7 @@
         <w:ind w:left="4320" w:hanging="360"/>
       </w:pPr>
       <w:rPr>
-        <w:rFonts w:hint="default" w:ascii="Wingdings" w:hAnsi="Wingdings"/>
+        <w:rFonts w:ascii="Wingdings" w:hAnsi="Wingdings" w:hint="default"/>
         <w:sz w:val="20"/>
       </w:rPr>
     </w:lvl>
@@ -2152,7 +2473,7 @@
         <w:ind w:left="5040" w:hanging="360"/>
       </w:pPr>
       <w:rPr>
-        <w:rFonts w:hint="default" w:ascii="Wingdings" w:hAnsi="Wingdings"/>
+        <w:rFonts w:ascii="Wingdings" w:hAnsi="Wingdings" w:hint="default"/>
         <w:sz w:val="20"/>
       </w:rPr>
     </w:lvl>
@@ -2168,7 +2489,7 @@
         <w:ind w:left="5760" w:hanging="360"/>
       </w:pPr>
       <w:rPr>
-        <w:rFonts w:hint="default" w:ascii="Wingdings" w:hAnsi="Wingdings"/>
+        <w:rFonts w:ascii="Wingdings" w:hAnsi="Wingdings" w:hint="default"/>
         <w:sz w:val="20"/>
       </w:rPr>
     </w:lvl>
@@ -2184,7 +2505,7 @@
         <w:ind w:left="6480" w:hanging="360"/>
       </w:pPr>
       <w:rPr>
-        <w:rFonts w:hint="default" w:ascii="Wingdings" w:hAnsi="Wingdings"/>
+        <w:rFonts w:ascii="Wingdings" w:hAnsi="Wingdings" w:hint="default"/>
         <w:sz w:val="20"/>
       </w:rPr>
     </w:lvl>
@@ -2205,7 +2526,7 @@
         <w:ind w:left="720" w:hanging="360"/>
       </w:pPr>
       <w:rPr>
-        <w:rFonts w:hint="default" w:ascii="Symbol" w:hAnsi="Symbol"/>
+        <w:rFonts w:ascii="Symbol" w:hAnsi="Symbol" w:hint="default"/>
         <w:sz w:val="20"/>
       </w:rPr>
     </w:lvl>
@@ -2221,7 +2542,7 @@
         <w:ind w:left="1440" w:hanging="360"/>
       </w:pPr>
       <w:rPr>
-        <w:rFonts w:hint="default" w:ascii="Courier New" w:hAnsi="Courier New"/>
+        <w:rFonts w:ascii="Courier New" w:hAnsi="Courier New" w:hint="default"/>
         <w:sz w:val="20"/>
       </w:rPr>
     </w:lvl>
@@ -2237,7 +2558,7 @@
         <w:ind w:left="2160" w:hanging="360"/>
       </w:pPr>
       <w:rPr>
-        <w:rFonts w:hint="default" w:ascii="Wingdings" w:hAnsi="Wingdings"/>
+        <w:rFonts w:ascii="Wingdings" w:hAnsi="Wingdings" w:hint="default"/>
         <w:sz w:val="20"/>
       </w:rPr>
     </w:lvl>
@@ -2253,7 +2574,7 @@
         <w:ind w:left="2880" w:hanging="360"/>
       </w:pPr>
       <w:rPr>
-        <w:rFonts w:hint="default" w:ascii="Wingdings" w:hAnsi="Wingdings"/>
+        <w:rFonts w:ascii="Wingdings" w:hAnsi="Wingdings" w:hint="default"/>
         <w:sz w:val="20"/>
       </w:rPr>
     </w:lvl>
@@ -2269,7 +2590,7 @@
         <w:ind w:left="3600" w:hanging="360"/>
       </w:pPr>
       <w:rPr>
-        <w:rFonts w:hint="default" w:ascii="Wingdings" w:hAnsi="Wingdings"/>
+        <w:rFonts w:ascii="Wingdings" w:hAnsi="Wingdings" w:hint="default"/>
         <w:sz w:val="20"/>
       </w:rPr>
     </w:lvl>
@@ -2285,7 +2606,7 @@
         <w:ind w:left="4320" w:hanging="360"/>
       </w:pPr>
       <w:rPr>
-        <w:rFonts w:hint="default" w:ascii="Wingdings" w:hAnsi="Wingdings"/>
+        <w:rFonts w:ascii="Wingdings" w:hAnsi="Wingdings" w:hint="default"/>
         <w:sz w:val="20"/>
       </w:rPr>
     </w:lvl>
@@ -2301,7 +2622,7 @@
         <w:ind w:left="5040" w:hanging="360"/>
       </w:pPr>
       <w:rPr>
-        <w:rFonts w:hint="default" w:ascii="Wingdings" w:hAnsi="Wingdings"/>
+        <w:rFonts w:ascii="Wingdings" w:hAnsi="Wingdings" w:hint="default"/>
         <w:sz w:val="20"/>
       </w:rPr>
     </w:lvl>
@@ -2317,7 +2638,7 @@
         <w:ind w:left="5760" w:hanging="360"/>
       </w:pPr>
       <w:rPr>
-        <w:rFonts w:hint="default" w:ascii="Wingdings" w:hAnsi="Wingdings"/>
+        <w:rFonts w:ascii="Wingdings" w:hAnsi="Wingdings" w:hint="default"/>
         <w:sz w:val="20"/>
       </w:rPr>
     </w:lvl>
@@ -2333,7 +2654,7 @@
         <w:ind w:left="6480" w:hanging="360"/>
       </w:pPr>
       <w:rPr>
-        <w:rFonts w:hint="default" w:ascii="Wingdings" w:hAnsi="Wingdings"/>
+        <w:rFonts w:ascii="Wingdings" w:hAnsi="Wingdings" w:hint="default"/>
         <w:sz w:val="20"/>
       </w:rPr>
     </w:lvl>
@@ -2354,7 +2675,7 @@
         <w:ind w:left="720" w:hanging="360"/>
       </w:pPr>
       <w:rPr>
-        <w:rFonts w:hint="default" w:ascii="Symbol" w:hAnsi="Symbol"/>
+        <w:rFonts w:ascii="Symbol" w:hAnsi="Symbol" w:hint="default"/>
         <w:sz w:val="20"/>
       </w:rPr>
     </w:lvl>
@@ -2370,7 +2691,7 @@
         <w:ind w:left="1440" w:hanging="360"/>
       </w:pPr>
       <w:rPr>
-        <w:rFonts w:hint="default" w:ascii="Courier New" w:hAnsi="Courier New"/>
+        <w:rFonts w:ascii="Courier New" w:hAnsi="Courier New" w:hint="default"/>
         <w:sz w:val="20"/>
       </w:rPr>
     </w:lvl>
@@ -2386,7 +2707,7 @@
         <w:ind w:left="2160" w:hanging="360"/>
       </w:pPr>
       <w:rPr>
-        <w:rFonts w:hint="default" w:ascii="Wingdings" w:hAnsi="Wingdings"/>
+        <w:rFonts w:ascii="Wingdings" w:hAnsi="Wingdings" w:hint="default"/>
         <w:sz w:val="20"/>
       </w:rPr>
     </w:lvl>
@@ -2402,7 +2723,7 @@
         <w:ind w:left="2880" w:hanging="360"/>
       </w:pPr>
       <w:rPr>
-        <w:rFonts w:hint="default" w:ascii="Wingdings" w:hAnsi="Wingdings"/>
+        <w:rFonts w:ascii="Wingdings" w:hAnsi="Wingdings" w:hint="default"/>
         <w:sz w:val="20"/>
       </w:rPr>
     </w:lvl>
@@ -2418,7 +2739,7 @@
         <w:ind w:left="3600" w:hanging="360"/>
       </w:pPr>
       <w:rPr>
-        <w:rFonts w:hint="default" w:ascii="Wingdings" w:hAnsi="Wingdings"/>
+        <w:rFonts w:ascii="Wingdings" w:hAnsi="Wingdings" w:hint="default"/>
         <w:sz w:val="20"/>
       </w:rPr>
     </w:lvl>
@@ -2434,7 +2755,7 @@
         <w:ind w:left="4320" w:hanging="360"/>
       </w:pPr>
       <w:rPr>
-        <w:rFonts w:hint="default" w:ascii="Wingdings" w:hAnsi="Wingdings"/>
+        <w:rFonts w:ascii="Wingdings" w:hAnsi="Wingdings" w:hint="default"/>
         <w:sz w:val="20"/>
       </w:rPr>
     </w:lvl>
@@ -2450,7 +2771,7 @@
         <w:ind w:left="5040" w:hanging="360"/>
       </w:pPr>
       <w:rPr>
-        <w:rFonts w:hint="default" w:ascii="Wingdings" w:hAnsi="Wingdings"/>
+        <w:rFonts w:ascii="Wingdings" w:hAnsi="Wingdings" w:hint="default"/>
         <w:sz w:val="20"/>
       </w:rPr>
     </w:lvl>
@@ -2466,7 +2787,7 @@
         <w:ind w:left="5760" w:hanging="360"/>
       </w:pPr>
       <w:rPr>
-        <w:rFonts w:hint="default" w:ascii="Wingdings" w:hAnsi="Wingdings"/>
+        <w:rFonts w:ascii="Wingdings" w:hAnsi="Wingdings" w:hint="default"/>
         <w:sz w:val="20"/>
       </w:rPr>
     </w:lvl>
@@ -2482,7 +2803,7 @@
         <w:ind w:left="6480" w:hanging="360"/>
       </w:pPr>
       <w:rPr>
-        <w:rFonts w:hint="default" w:ascii="Wingdings" w:hAnsi="Wingdings"/>
+        <w:rFonts w:ascii="Wingdings" w:hAnsi="Wingdings" w:hint="default"/>
         <w:sz w:val="20"/>
       </w:rPr>
     </w:lvl>
@@ -2503,7 +2824,7 @@
         <w:ind w:left="720" w:hanging="360"/>
       </w:pPr>
       <w:rPr>
-        <w:rFonts w:hint="default" w:ascii="Symbol" w:hAnsi="Symbol"/>
+        <w:rFonts w:ascii="Symbol" w:hAnsi="Symbol" w:hint="default"/>
         <w:sz w:val="20"/>
       </w:rPr>
     </w:lvl>
@@ -2519,7 +2840,7 @@
         <w:ind w:left="1440" w:hanging="360"/>
       </w:pPr>
       <w:rPr>
-        <w:rFonts w:hint="default" w:ascii="Courier New" w:hAnsi="Courier New"/>
+        <w:rFonts w:ascii="Courier New" w:hAnsi="Courier New" w:hint="default"/>
         <w:sz w:val="20"/>
       </w:rPr>
     </w:lvl>
@@ -2535,7 +2856,7 @@
         <w:ind w:left="2160" w:hanging="360"/>
       </w:pPr>
       <w:rPr>
-        <w:rFonts w:hint="default" w:ascii="Wingdings" w:hAnsi="Wingdings"/>
+        <w:rFonts w:ascii="Wingdings" w:hAnsi="Wingdings" w:hint="default"/>
         <w:sz w:val="20"/>
       </w:rPr>
     </w:lvl>
@@ -2551,7 +2872,7 @@
         <w:ind w:left="2880" w:hanging="360"/>
       </w:pPr>
       <w:rPr>
-        <w:rFonts w:hint="default" w:ascii="Wingdings" w:hAnsi="Wingdings"/>
+        <w:rFonts w:ascii="Wingdings" w:hAnsi="Wingdings" w:hint="default"/>
         <w:sz w:val="20"/>
       </w:rPr>
     </w:lvl>
@@ -2567,7 +2888,7 @@
         <w:ind w:left="3600" w:hanging="360"/>
       </w:pPr>
       <w:rPr>
-        <w:rFonts w:hint="default" w:ascii="Wingdings" w:hAnsi="Wingdings"/>
+        <w:rFonts w:ascii="Wingdings" w:hAnsi="Wingdings" w:hint="default"/>
         <w:sz w:val="20"/>
       </w:rPr>
     </w:lvl>
@@ -2583,7 +2904,7 @@
         <w:ind w:left="4320" w:hanging="360"/>
       </w:pPr>
       <w:rPr>
-        <w:rFonts w:hint="default" w:ascii="Wingdings" w:hAnsi="Wingdings"/>
+        <w:rFonts w:ascii="Wingdings" w:hAnsi="Wingdings" w:hint="default"/>
         <w:sz w:val="20"/>
       </w:rPr>
     </w:lvl>
@@ -2599,7 +2920,7 @@
         <w:ind w:left="5040" w:hanging="360"/>
       </w:pPr>
       <w:rPr>
-        <w:rFonts w:hint="default" w:ascii="Wingdings" w:hAnsi="Wingdings"/>
+        <w:rFonts w:ascii="Wingdings" w:hAnsi="Wingdings" w:hint="default"/>
         <w:sz w:val="20"/>
       </w:rPr>
     </w:lvl>
@@ -2615,7 +2936,7 @@
         <w:ind w:left="5760" w:hanging="360"/>
       </w:pPr>
       <w:rPr>
-        <w:rFonts w:hint="default" w:ascii="Wingdings" w:hAnsi="Wingdings"/>
+        <w:rFonts w:ascii="Wingdings" w:hAnsi="Wingdings" w:hint="default"/>
         <w:sz w:val="20"/>
       </w:rPr>
     </w:lvl>
@@ -2631,7 +2952,7 @@
         <w:ind w:left="6480" w:hanging="360"/>
       </w:pPr>
       <w:rPr>
-        <w:rFonts w:hint="default" w:ascii="Wingdings" w:hAnsi="Wingdings"/>
+        <w:rFonts w:ascii="Wingdings" w:hAnsi="Wingdings" w:hint="default"/>
         <w:sz w:val="20"/>
       </w:rPr>
     </w:lvl>
@@ -2652,7 +2973,7 @@
         <w:ind w:left="720" w:hanging="360"/>
       </w:pPr>
       <w:rPr>
-        <w:rFonts w:hint="default" w:ascii="Symbol" w:hAnsi="Symbol"/>
+        <w:rFonts w:ascii="Symbol" w:hAnsi="Symbol" w:hint="default"/>
         <w:sz w:val="20"/>
       </w:rPr>
     </w:lvl>
@@ -2668,7 +2989,7 @@
         <w:ind w:left="1440" w:hanging="360"/>
       </w:pPr>
       <w:rPr>
-        <w:rFonts w:hint="default" w:ascii="Courier New" w:hAnsi="Courier New"/>
+        <w:rFonts w:ascii="Courier New" w:hAnsi="Courier New" w:hint="default"/>
         <w:sz w:val="20"/>
       </w:rPr>
     </w:lvl>
@@ -2684,7 +3005,7 @@
         <w:ind w:left="2160" w:hanging="360"/>
       </w:pPr>
       <w:rPr>
-        <w:rFonts w:hint="default" w:ascii="Wingdings" w:hAnsi="Wingdings"/>
+        <w:rFonts w:ascii="Wingdings" w:hAnsi="Wingdings" w:hint="default"/>
         <w:sz w:val="20"/>
       </w:rPr>
     </w:lvl>
@@ -2700,7 +3021,7 @@
         <w:ind w:left="2880" w:hanging="360"/>
       </w:pPr>
       <w:rPr>
-        <w:rFonts w:hint="default" w:ascii="Wingdings" w:hAnsi="Wingdings"/>
+        <w:rFonts w:ascii="Wingdings" w:hAnsi="Wingdings" w:hint="default"/>
         <w:sz w:val="20"/>
       </w:rPr>
     </w:lvl>
@@ -2716,7 +3037,7 @@
         <w:ind w:left="3600" w:hanging="360"/>
       </w:pPr>
       <w:rPr>
-        <w:rFonts w:hint="default" w:ascii="Wingdings" w:hAnsi="Wingdings"/>
+        <w:rFonts w:ascii="Wingdings" w:hAnsi="Wingdings" w:hint="default"/>
         <w:sz w:val="20"/>
       </w:rPr>
     </w:lvl>
@@ -2732,7 +3053,7 @@
         <w:ind w:left="4320" w:hanging="360"/>
       </w:pPr>
       <w:rPr>
-        <w:rFonts w:hint="default" w:ascii="Wingdings" w:hAnsi="Wingdings"/>
+        <w:rFonts w:ascii="Wingdings" w:hAnsi="Wingdings" w:hint="default"/>
         <w:sz w:val="20"/>
       </w:rPr>
     </w:lvl>
@@ -2748,7 +3069,7 @@
         <w:ind w:left="5040" w:hanging="360"/>
       </w:pPr>
       <w:rPr>
-        <w:rFonts w:hint="default" w:ascii="Wingdings" w:hAnsi="Wingdings"/>
+        <w:rFonts w:ascii="Wingdings" w:hAnsi="Wingdings" w:hint="default"/>
         <w:sz w:val="20"/>
       </w:rPr>
     </w:lvl>
@@ -2764,7 +3085,7 @@
         <w:ind w:left="5760" w:hanging="360"/>
       </w:pPr>
       <w:rPr>
-        <w:rFonts w:hint="default" w:ascii="Wingdings" w:hAnsi="Wingdings"/>
+        <w:rFonts w:ascii="Wingdings" w:hAnsi="Wingdings" w:hint="default"/>
         <w:sz w:val="20"/>
       </w:rPr>
     </w:lvl>
@@ -2780,7 +3101,7 @@
         <w:ind w:left="6480" w:hanging="360"/>
       </w:pPr>
       <w:rPr>
-        <w:rFonts w:hint="default" w:ascii="Wingdings" w:hAnsi="Wingdings"/>
+        <w:rFonts w:ascii="Wingdings" w:hAnsi="Wingdings" w:hint="default"/>
         <w:sz w:val="20"/>
       </w:rPr>
     </w:lvl>
@@ -2790,23 +3111,6 @@
   </w:num>
   <w:num w:numId="2">
     <w:abstractNumId w:val="1"/>
-    <w:lvlOverride w:ilvl="3">
-      <w:lvl w:ilvl="3">
-        <w:numFmt w:val="bullet"/>
-        <w:lvlText w:val=""/>
-        <w:lvlJc w:val="left"/>
-        <w:pPr>
-          <w:tabs>
-            <w:tab w:val="num" w:pos="2880"/>
-          </w:tabs>
-          <w:ind w:left="2880" w:hanging="360"/>
-        </w:pPr>
-        <w:rPr>
-          <w:rFonts w:hint="default" w:ascii="Symbol" w:hAnsi="Symbol"/>
-          <w:sz w:val="20"/>
-        </w:rPr>
-      </w:lvl>
-    </w:lvlOverride>
   </w:num>
   <w:num w:numId="3">
     <w:abstractNumId w:val="4"/>
@@ -2825,7 +3129,7 @@
           <w:ind w:left="720" w:hanging="360"/>
         </w:pPr>
         <w:rPr>
-          <w:rFonts w:hint="default" w:ascii="Courier New" w:hAnsi="Courier New"/>
+          <w:rFonts w:ascii="Courier New" w:hAnsi="Courier New" w:hint="default"/>
           <w:sz w:val="20"/>
         </w:rPr>
       </w:lvl>
@@ -2845,7 +3149,7 @@
           <w:ind w:left="720" w:hanging="360"/>
         </w:pPr>
         <w:rPr>
-          <w:rFonts w:hint="default" w:ascii="Courier New" w:hAnsi="Courier New"/>
+          <w:rFonts w:ascii="Courier New" w:hAnsi="Courier New" w:hint="default"/>
           <w:sz w:val="20"/>
         </w:rPr>
       </w:lvl>
@@ -2861,11 +3165,11 @@
 </file>
 
 <file path=word/styles.xml><?xml version="1.0" encoding="utf-8"?>
-<w:styles xmlns:mc="http://schemas.openxmlformats.org/markup-compatibility/2006" xmlns:r="http://schemas.openxmlformats.org/officeDocument/2006/relationships" xmlns:w="http://schemas.openxmlformats.org/wordprocessingml/2006/main" xmlns:w14="http://schemas.microsoft.com/office/word/2010/wordml" xmlns:w15="http://schemas.microsoft.com/office/word/2012/wordml" xmlns:w16cex="http://schemas.microsoft.com/office/word/2018/wordml/cex" xmlns:w16cid="http://schemas.microsoft.com/office/word/2016/wordml/cid" xmlns:w16="http://schemas.microsoft.com/office/word/2018/wordml" xmlns:w16se="http://schemas.microsoft.com/office/word/2015/wordml/symex" mc:Ignorable="w14 w15 w16se w16cid w16 w16cex">
+<w:styles xmlns:mc="http://schemas.openxmlformats.org/markup-compatibility/2006" xmlns:r="http://schemas.openxmlformats.org/officeDocument/2006/relationships" xmlns:w="http://schemas.openxmlformats.org/wordprocessingml/2006/main" xmlns:w14="http://schemas.microsoft.com/office/word/2010/wordml" xmlns:w15="http://schemas.microsoft.com/office/word/2012/wordml" xmlns:w16cex="http://schemas.microsoft.com/office/word/2018/wordml/cex" xmlns:w16cid="http://schemas.microsoft.com/office/word/2016/wordml/cid" xmlns:w16="http://schemas.microsoft.com/office/word/2018/wordml" xmlns:w16sdtdh="http://schemas.microsoft.com/office/word/2020/wordml/sdtdatahash" xmlns:w16se="http://schemas.microsoft.com/office/word/2015/wordml/symex" mc:Ignorable="w14 w15 w16se w16cid w16 w16cex w16sdtdh">
   <w:docDefaults>
     <w:rPrDefault>
       <w:rPr>
-        <w:rFonts w:asciiTheme="minorHAnsi" w:hAnsiTheme="minorHAnsi" w:eastAsiaTheme="minorHAnsi" w:cstheme="minorBidi"/>
+        <w:rFonts w:asciiTheme="minorHAnsi" w:eastAsiaTheme="minorHAnsi" w:hAnsiTheme="minorHAnsi" w:cstheme="minorBidi"/>
         <w:sz w:val="22"/>
         <w:szCs w:val="22"/>
         <w:lang w:val="en-AU" w:eastAsia="en-US" w:bidi="ar-SA"/>
@@ -2880,14 +3184,14 @@
   <w:latentStyles w:defLockedState="0" w:defUIPriority="99" w:defSemiHidden="0" w:defUnhideWhenUsed="0" w:defQFormat="0" w:count="376">
     <w:lsdException w:name="Normal" w:uiPriority="0" w:qFormat="1"/>
     <w:lsdException w:name="heading 1" w:uiPriority="9" w:qFormat="1"/>
-    <w:lsdException w:name="heading 2" w:uiPriority="9" w:semiHidden="1" w:unhideWhenUsed="1" w:qFormat="1"/>
-    <w:lsdException w:name="heading 3" w:uiPriority="9" w:semiHidden="1" w:unhideWhenUsed="1" w:qFormat="1"/>
-    <w:lsdException w:name="heading 4" w:uiPriority="9" w:semiHidden="1" w:unhideWhenUsed="1" w:qFormat="1"/>
-    <w:lsdException w:name="heading 5" w:uiPriority="9" w:semiHidden="1" w:unhideWhenUsed="1" w:qFormat="1"/>
-    <w:lsdException w:name="heading 6" w:uiPriority="9" w:semiHidden="1" w:unhideWhenUsed="1" w:qFormat="1"/>
-    <w:lsdException w:name="heading 7" w:uiPriority="9" w:semiHidden="1" w:unhideWhenUsed="1" w:qFormat="1"/>
-    <w:lsdException w:name="heading 8" w:uiPriority="9" w:semiHidden="1" w:unhideWhenUsed="1" w:qFormat="1"/>
-    <w:lsdException w:name="heading 9" w:uiPriority="9" w:semiHidden="1" w:unhideWhenUsed="1" w:qFormat="1"/>
+    <w:lsdException w:name="heading 2" w:semiHidden="1" w:uiPriority="9" w:unhideWhenUsed="1" w:qFormat="1"/>
+    <w:lsdException w:name="heading 3" w:semiHidden="1" w:uiPriority="9" w:unhideWhenUsed="1" w:qFormat="1"/>
+    <w:lsdException w:name="heading 4" w:semiHidden="1" w:uiPriority="9" w:unhideWhenUsed="1" w:qFormat="1"/>
+    <w:lsdException w:name="heading 5" w:semiHidden="1" w:uiPriority="9" w:unhideWhenUsed="1" w:qFormat="1"/>
+    <w:lsdException w:name="heading 6" w:semiHidden="1" w:uiPriority="9" w:unhideWhenUsed="1" w:qFormat="1"/>
+    <w:lsdException w:name="heading 7" w:semiHidden="1" w:uiPriority="9" w:unhideWhenUsed="1" w:qFormat="1"/>
+    <w:lsdException w:name="heading 8" w:semiHidden="1" w:uiPriority="9" w:unhideWhenUsed="1" w:qFormat="1"/>
+    <w:lsdException w:name="heading 9" w:semiHidden="1" w:uiPriority="9" w:unhideWhenUsed="1" w:qFormat="1"/>
     <w:lsdException w:name="index 1" w:semiHidden="1" w:unhideWhenUsed="1"/>
     <w:lsdException w:name="index 2" w:semiHidden="1" w:unhideWhenUsed="1"/>
     <w:lsdException w:name="index 3" w:semiHidden="1" w:unhideWhenUsed="1"/>
@@ -2897,22 +3201,22 @@
     <w:lsdException w:name="index 7" w:semiHidden="1" w:unhideWhenUsed="1"/>
     <w:lsdException w:name="index 8" w:semiHidden="1" w:unhideWhenUsed="1"/>
     <w:lsdException w:name="index 9" w:semiHidden="1" w:unhideWhenUsed="1"/>
-    <w:lsdException w:name="toc 1" w:uiPriority="39" w:semiHidden="1" w:unhideWhenUsed="1"/>
-    <w:lsdException w:name="toc 2" w:uiPriority="39" w:semiHidden="1" w:unhideWhenUsed="1"/>
-    <w:lsdException w:name="toc 3" w:uiPriority="39" w:semiHidden="1" w:unhideWhenUsed="1"/>
-    <w:lsdException w:name="toc 4" w:uiPriority="39" w:semiHidden="1" w:unhideWhenUsed="1"/>
-    <w:lsdException w:name="toc 5" w:uiPriority="39" w:semiHidden="1" w:unhideWhenUsed="1"/>
-    <w:lsdException w:name="toc 6" w:uiPriority="39" w:semiHidden="1" w:unhideWhenUsed="1"/>
-    <w:lsdException w:name="toc 7" w:uiPriority="39" w:semiHidden="1" w:unhideWhenUsed="1"/>
-    <w:lsdException w:name="toc 8" w:uiPriority="39" w:semiHidden="1" w:unhideWhenUsed="1"/>
-    <w:lsdException w:name="toc 9" w:uiPriority="39" w:semiHidden="1" w:unhideWhenUsed="1"/>
+    <w:lsdException w:name="toc 1" w:semiHidden="1" w:uiPriority="39" w:unhideWhenUsed="1"/>
+    <w:lsdException w:name="toc 2" w:semiHidden="1" w:uiPriority="39" w:unhideWhenUsed="1"/>
+    <w:lsdException w:name="toc 3" w:semiHidden="1" w:uiPriority="39" w:unhideWhenUsed="1"/>
+    <w:lsdException w:name="toc 4" w:semiHidden="1" w:uiPriority="39" w:unhideWhenUsed="1"/>
+    <w:lsdException w:name="toc 5" w:semiHidden="1" w:uiPriority="39" w:unhideWhenUsed="1"/>
+    <w:lsdException w:name="toc 6" w:semiHidden="1" w:uiPriority="39" w:unhideWhenUsed="1"/>
+    <w:lsdException w:name="toc 7" w:semiHidden="1" w:uiPriority="39" w:unhideWhenUsed="1"/>
+    <w:lsdException w:name="toc 8" w:semiHidden="1" w:uiPriority="39" w:unhideWhenUsed="1"/>
+    <w:lsdException w:name="toc 9" w:semiHidden="1" w:uiPriority="39" w:unhideWhenUsed="1"/>
     <w:lsdException w:name="Normal Indent" w:semiHidden="1" w:unhideWhenUsed="1"/>
     <w:lsdException w:name="footnote text" w:semiHidden="1" w:unhideWhenUsed="1"/>
     <w:lsdException w:name="annotation text" w:semiHidden="1" w:unhideWhenUsed="1"/>
     <w:lsdException w:name="header" w:semiHidden="1" w:unhideWhenUsed="1"/>
     <w:lsdException w:name="footer" w:semiHidden="1" w:unhideWhenUsed="1"/>
     <w:lsdException w:name="index heading" w:semiHidden="1" w:unhideWhenUsed="1"/>
-    <w:lsdException w:name="caption" w:uiPriority="35" w:semiHidden="1" w:unhideWhenUsed="1" w:qFormat="1"/>
+    <w:lsdException w:name="caption" w:semiHidden="1" w:uiPriority="35" w:unhideWhenUsed="1" w:qFormat="1"/>
     <w:lsdException w:name="table of figures" w:semiHidden="1" w:unhideWhenUsed="1"/>
     <w:lsdException w:name="envelope address" w:semiHidden="1" w:unhideWhenUsed="1"/>
     <w:lsdException w:name="envelope return" w:semiHidden="1" w:unhideWhenUsed="1"/>
@@ -2943,7 +3247,7 @@
     <w:lsdException w:name="Title" w:uiPriority="10" w:qFormat="1"/>
     <w:lsdException w:name="Closing" w:semiHidden="1" w:unhideWhenUsed="1"/>
     <w:lsdException w:name="Signature" w:semiHidden="1" w:unhideWhenUsed="1"/>
-    <w:lsdException w:name="Default Paragraph Font" w:uiPriority="1" w:semiHidden="1" w:unhideWhenUsed="1"/>
+    <w:lsdException w:name="Default Paragraph Font" w:semiHidden="1" w:uiPriority="1" w:unhideWhenUsed="1"/>
     <w:lsdException w:name="Body Text" w:semiHidden="1" w:unhideWhenUsed="1"/>
     <w:lsdException w:name="Body Text Indent" w:semiHidden="1" w:unhideWhenUsed="1"/>
     <w:lsdException w:name="List Continue" w:semiHidden="1" w:unhideWhenUsed="1"/>
@@ -2983,6 +3287,7 @@
     <w:lsdException w:name="HTML Sample" w:semiHidden="1" w:unhideWhenUsed="1"/>
     <w:lsdException w:name="HTML Typewriter" w:semiHidden="1" w:unhideWhenUsed="1"/>
     <w:lsdException w:name="HTML Variable" w:semiHidden="1" w:unhideWhenUsed="1"/>
+    <w:lsdException w:name="Normal Table" w:semiHidden="1" w:unhideWhenUsed="1"/>
     <w:lsdException w:name="annotation subject" w:semiHidden="1" w:unhideWhenUsed="1"/>
     <w:lsdException w:name="No List" w:semiHidden="1" w:unhideWhenUsed="1"/>
     <w:lsdException w:name="Outline List 1" w:semiHidden="1" w:unhideWhenUsed="1"/>
@@ -3029,8 +3334,10 @@
     <w:lsdException w:name="Table Subtle 2" w:semiHidden="1" w:unhideWhenUsed="1"/>
     <w:lsdException w:name="Table Web 1" w:semiHidden="1" w:unhideWhenUsed="1"/>
     <w:lsdException w:name="Table Web 2" w:semiHidden="1" w:unhideWhenUsed="1"/>
+    <w:lsdException w:name="Table Web 3" w:semiHidden="1" w:unhideWhenUsed="1"/>
     <w:lsdException w:name="Balloon Text" w:semiHidden="1" w:unhideWhenUsed="1"/>
     <w:lsdException w:name="Table Grid" w:uiPriority="39"/>
+    <w:lsdException w:name="Table Theme" w:semiHidden="1" w:unhideWhenUsed="1"/>
     <w:lsdException w:name="Placeholder Text" w:semiHidden="1"/>
     <w:lsdException w:name="No Spacing" w:uiPriority="1" w:qFormat="1"/>
     <w:lsdException w:name="Light Shading" w:uiPriority="60"/>
@@ -3140,8 +3447,8 @@
     <w:lsdException w:name="Subtle Reference" w:uiPriority="31" w:qFormat="1"/>
     <w:lsdException w:name="Intense Reference" w:uiPriority="32" w:qFormat="1"/>
     <w:lsdException w:name="Book Title" w:uiPriority="33" w:qFormat="1"/>
-    <w:lsdException w:name="Bibliography" w:uiPriority="37" w:semiHidden="1" w:unhideWhenUsed="1"/>
-    <w:lsdException w:name="TOC Heading" w:uiPriority="39" w:semiHidden="1" w:unhideWhenUsed="1" w:qFormat="1"/>
+    <w:lsdException w:name="Bibliography" w:semiHidden="1" w:uiPriority="37" w:unhideWhenUsed="1"/>
+    <w:lsdException w:name="TOC Heading" w:semiHidden="1" w:uiPriority="39" w:unhideWhenUsed="1" w:qFormat="1"/>
     <w:lsdException w:name="Plain Table 1" w:uiPriority="41"/>
     <w:lsdException w:name="Plain Table 2" w:uiPriority="42"/>
     <w:lsdException w:name="Plain Table 3" w:uiPriority="43"/>
@@ -3252,17 +3559,17 @@
     <w:lsdException w:name="Unresolved Mention" w:semiHidden="1" w:unhideWhenUsed="1"/>
     <w:lsdException w:name="Smart Link" w:semiHidden="1" w:unhideWhenUsed="1"/>
   </w:latentStyles>
-  <w:style w:type="paragraph" w:styleId="Normal" w:default="1">
+  <w:style w:type="paragraph" w:default="1" w:styleId="Normal">
     <w:name w:val="Normal"/>
     <w:qFormat/>
   </w:style>
-  <w:style w:type="character" w:styleId="DefaultParagraphFont" w:default="1">
+  <w:style w:type="character" w:default="1" w:styleId="DefaultParagraphFont">
     <w:name w:val="Default Paragraph Font"/>
     <w:uiPriority w:val="1"/>
     <w:semiHidden/>
     <w:unhideWhenUsed/>
   </w:style>
-  <w:style w:type="table" w:styleId="TableNormal" w:default="1">
+  <w:style w:type="table" w:default="1" w:styleId="TableNormal">
     <w:name w:val="Normal Table"/>
     <w:uiPriority w:val="99"/>
     <w:semiHidden/>
@@ -3277,7 +3584,7 @@
       </w:tblCellMar>
     </w:tblPr>
   </w:style>
-  <w:style w:type="numbering" w:styleId="NoList" w:default="1">
+  <w:style w:type="numbering" w:default="1" w:styleId="NoList">
     <w:name w:val="No List"/>
     <w:uiPriority w:val="99"/>
     <w:semiHidden/>
@@ -3294,7 +3601,7 @@
       <w:spacing w:before="100" w:beforeAutospacing="1" w:after="100" w:afterAutospacing="1" w:line="240" w:lineRule="auto"/>
     </w:pPr>
     <w:rPr>
-      <w:rFonts w:ascii="Times New Roman" w:hAnsi="Times New Roman" w:eastAsia="Times New Roman" w:cs="Times New Roman"/>
+      <w:rFonts w:ascii="Times New Roman" w:eastAsia="Times New Roman" w:hAnsi="Times New Roman" w:cs="Times New Roman"/>
       <w:sz w:val="24"/>
       <w:szCs w:val="24"/>
       <w:lang w:eastAsia="en-AU"/>
@@ -3310,6 +3617,27 @@
     <w:rPr>
       <w:color w:val="0000FF"/>
       <w:u w:val="single"/>
+    </w:rPr>
+  </w:style>
+  <w:style w:type="paragraph" w:customStyle="1" w:styleId="Default">
+    <w:name w:val="Default"/>
+    <w:rsid w:val="003F05A5"/>
+    <w:pPr>
+      <w:pBdr>
+        <w:top w:val="nil"/>
+        <w:left w:val="nil"/>
+        <w:bottom w:val="nil"/>
+        <w:right w:val="nil"/>
+        <w:between w:val="nil"/>
+        <w:bar w:val="nil"/>
+      </w:pBdr>
+      <w:spacing w:after="0" w:line="240" w:lineRule="auto"/>
+    </w:pPr>
+    <w:rPr>
+      <w:rFonts w:ascii="Helvetica Neue" w:eastAsia="Arial Unicode MS" w:hAnsi="Helvetica Neue" w:cs="Arial Unicode MS"/>
+      <w:color w:val="000000"/>
+      <w:bdr w:val="nil"/>
+      <w:lang w:val="en-US" w:eastAsia="en-AU"/>
     </w:rPr>
   </w:style>
 </w:styles>
@@ -3611,6 +3939,21 @@
 </file>
 
 <file path=customXml/item1.xml><?xml version="1.0" encoding="utf-8"?>
+<?mso-contentType ?>
+<FormTemplates xmlns="http://schemas.microsoft.com/sharepoint/v3/contenttype/forms">
+  <Display>DocumentLibraryForm</Display>
+  <Edit>DocumentLibraryForm</Edit>
+  <New>DocumentLibraryForm</New>
+</FormTemplates>
+</file>
+
+<file path=customXml/item2.xml><?xml version="1.0" encoding="utf-8"?>
+<p:properties xmlns:p="http://schemas.microsoft.com/office/2006/metadata/properties" xmlns:xsi="http://www.w3.org/2001/XMLSchema-instance" xmlns:pc="http://schemas.microsoft.com/office/infopath/2007/PartnerControls">
+  <documentManagement/>
+</p:properties>
+</file>
+
+<file path=customXml/item3.xml><?xml version="1.0" encoding="utf-8"?>
 <ct:contentTypeSchema xmlns:ct="http://schemas.microsoft.com/office/2006/metadata/contentType" xmlns:ma="http://schemas.microsoft.com/office/2006/metadata/properties/metaAttributes" ct:_="" ma:_="" ma:contentTypeName="Document" ma:contentTypeID="0x010100244A255E19AC6E4190DF173228AF423A" ma:contentTypeVersion="4" ma:contentTypeDescription="Create a new document." ma:contentTypeScope="" ma:versionID="09e4ee4226edb6951518abf5ce8c9db8">
   <xsd:schema xmlns:xsd="http://www.w3.org/2001/XMLSchema" xmlns:xs="http://www.w3.org/2001/XMLSchema" xmlns:p="http://schemas.microsoft.com/office/2006/metadata/properties" xmlns:ns2="22ced1af-4845-4a53-848c-a3128283d70c" targetNamespace="http://schemas.microsoft.com/office/2006/metadata/properties" ma:root="true" ma:fieldsID="49819ba3fe096f7c90381f7448c90998" ns2:_="">
     <xsd:import namespace="22ced1af-4845-4a53-848c-a3128283d70c"/>
@@ -3756,29 +4099,37 @@
 </ct:contentTypeSchema>
 </file>
 
-<file path=customXml/item2.xml><?xml version="1.0" encoding="utf-8"?>
-<?mso-contentType ?>
-<FormTemplates xmlns="http://schemas.microsoft.com/sharepoint/v3/contenttype/forms">
-  <Display>DocumentLibraryForm</Display>
-  <Edit>DocumentLibraryForm</Edit>
-  <New>DocumentLibraryForm</New>
-</FormTemplates>
-</file>
-
-<file path=customXml/item3.xml><?xml version="1.0" encoding="utf-8"?>
-<p:properties xmlns:p="http://schemas.microsoft.com/office/2006/metadata/properties" xmlns:xsi="http://www.w3.org/2001/XMLSchema-instance" xmlns:pc="http://schemas.microsoft.com/office/infopath/2007/PartnerControls">
-  <documentManagement/>
-</p:properties>
-</file>
-
 <file path=customXml/itemProps1.xml><?xml version="1.0" encoding="utf-8"?>
-<ds:datastoreItem xmlns:ds="http://schemas.openxmlformats.org/officeDocument/2006/customXml" ds:itemID="{DF028668-0E9F-44D5-91CE-A3A55B2CE189}"/>
+<ds:datastoreItem xmlns:ds="http://schemas.openxmlformats.org/officeDocument/2006/customXml" ds:itemID="{B9B87C8C-DBDB-4E16-9BA1-FC336486C7F4}">
+  <ds:schemaRefs>
+    <ds:schemaRef ds:uri="http://schemas.microsoft.com/sharepoint/v3/contenttype/forms"/>
+  </ds:schemaRefs>
+</ds:datastoreItem>
 </file>
 
 <file path=customXml/itemProps2.xml><?xml version="1.0" encoding="utf-8"?>
-<ds:datastoreItem xmlns:ds="http://schemas.openxmlformats.org/officeDocument/2006/customXml" ds:itemID="{B9B87C8C-DBDB-4E16-9BA1-FC336486C7F4}"/>
+<ds:datastoreItem xmlns:ds="http://schemas.openxmlformats.org/officeDocument/2006/customXml" ds:itemID="{DA8E534B-4C08-4BD7-A2CE-D1A19FE4418E}">
+  <ds:schemaRefs>
+    <ds:schemaRef ds:uri="http://schemas.microsoft.com/office/2006/metadata/properties"/>
+    <ds:schemaRef ds:uri="http://schemas.microsoft.com/office/infopath/2007/PartnerControls"/>
+  </ds:schemaRefs>
+</ds:datastoreItem>
 </file>
 
 <file path=customXml/itemProps3.xml><?xml version="1.0" encoding="utf-8"?>
-<ds:datastoreItem xmlns:ds="http://schemas.openxmlformats.org/officeDocument/2006/customXml" ds:itemID="{DA8E534B-4C08-4BD7-A2CE-D1A19FE4418E}"/>
+<ds:datastoreItem xmlns:ds="http://schemas.openxmlformats.org/officeDocument/2006/customXml" ds:itemID="{DF028668-0E9F-44D5-91CE-A3A55B2CE189}">
+  <ds:schemaRefs>
+    <ds:schemaRef ds:uri="http://schemas.microsoft.com/office/2006/metadata/contentType"/>
+    <ds:schemaRef ds:uri="http://schemas.microsoft.com/office/2006/metadata/properties/metaAttributes"/>
+    <ds:schemaRef ds:uri="http://www.w3.org/2001/XMLSchema"/>
+    <ds:schemaRef ds:uri="http://schemas.microsoft.com/office/2006/metadata/properties"/>
+    <ds:schemaRef ds:uri="22ced1af-4845-4a53-848c-a3128283d70c"/>
+    <ds:schemaRef ds:uri="http://schemas.microsoft.com/office/2006/documentManagement/types"/>
+    <ds:schemaRef ds:uri="http://schemas.microsoft.com/office/infopath/2007/PartnerControls"/>
+    <ds:schemaRef ds:uri="http://schemas.openxmlformats.org/package/2006/metadata/core-properties"/>
+    <ds:schemaRef ds:uri="http://purl.org/dc/elements/1.1/"/>
+    <ds:schemaRef ds:uri="http://purl.org/dc/terms/"/>
+    <ds:schemaRef ds:uri="http://schemas.microsoft.com/internal/obd"/>
+  </ds:schemaRefs>
+</ds:datastoreItem>
 </file>
</xml_diff>